<commit_message>
fixed runsim_K_pqr.m and 'plot_K_pqr.m. Updated the book
</commit_message>
<xml_diff>
--- a/Book.docx
+++ b/Book.docx
@@ -1858,7 +1858,23 @@
                 <w:rFonts w:ascii="Times New Roman" w:hAnsi="Times New Roman" w:cs="Times New Roman"/>
                 <w:noProof/>
               </w:rPr>
-              <w:t>MATLAB/Simulink Model</w:t>
+              <w:t>MATLAB/Simulin</w:t>
+            </w:r>
+            <w:r>
+              <w:rPr>
+                <w:rStyle w:val="Hyperlink"/>
+                <w:rFonts w:ascii="Times New Roman" w:hAnsi="Times New Roman" w:cs="Times New Roman"/>
+                <w:noProof/>
+              </w:rPr>
+              <w:t>k</w:t>
+            </w:r>
+            <w:r>
+              <w:rPr>
+                <w:rStyle w:val="Hyperlink"/>
+                <w:rFonts w:ascii="Times New Roman" w:hAnsi="Times New Roman" w:cs="Times New Roman"/>
+                <w:noProof/>
+              </w:rPr>
+              <w:t xml:space="preserve"> Model</w:t>
             </w:r>
             <w:r>
               <w:rPr>
@@ -20210,7 +20226,19 @@
         <w:rPr>
           <w:rFonts w:eastAsiaTheme="minorEastAsia"/>
         </w:rPr>
-        <w:t>PDOT.m</w:t>
+        <w:t>PDOT</w:t>
+      </w:r>
+      <w:r>
+        <w:rPr>
+          <w:rFonts w:eastAsiaTheme="minorEastAsia"/>
+        </w:rPr>
+        <w:t>INV_K</w:t>
+      </w:r>
+      <w:r>
+        <w:rPr>
+          <w:rFonts w:eastAsiaTheme="minorEastAsia"/>
+        </w:rPr>
+        <w:t>.m</w:t>
       </w:r>
       <w:proofErr w:type="spellEnd"/>
       <w:r>
@@ -20224,7 +20252,19 @@
         <w:rPr>
           <w:rFonts w:eastAsiaTheme="minorEastAsia"/>
         </w:rPr>
-        <w:t>RTAU.m</w:t>
+        <w:t>RTAU</w:t>
+      </w:r>
+      <w:r>
+        <w:rPr>
+          <w:rFonts w:eastAsiaTheme="minorEastAsia"/>
+        </w:rPr>
+        <w:t>_K</w:t>
+      </w:r>
+      <w:r>
+        <w:rPr>
+          <w:rFonts w:eastAsiaTheme="minorEastAsia"/>
+        </w:rPr>
+        <w:t>.m</w:t>
       </w:r>
       <w:proofErr w:type="spellEnd"/>
       <w:r>
@@ -20238,7 +20278,19 @@
         <w:rPr>
           <w:rFonts w:eastAsiaTheme="minorEastAsia"/>
         </w:rPr>
-        <w:t>PDOT.m</w:t>
+        <w:t>PDOT</w:t>
+      </w:r>
+      <w:r>
+        <w:rPr>
+          <w:rFonts w:eastAsiaTheme="minorEastAsia"/>
+        </w:rPr>
+        <w:t>INV_K</w:t>
+      </w:r>
+      <w:r>
+        <w:rPr>
+          <w:rFonts w:eastAsiaTheme="minorEastAsia"/>
+        </w:rPr>
+        <w:t>.m</w:t>
       </w:r>
       <w:proofErr w:type="spellEnd"/>
       <w:r>
@@ -20263,13 +20315,7 @@
         <w:t xml:space="preserve"> as shown below:</w:t>
       </w:r>
     </w:p>
-    <w:p>
-      <w:pPr>
-        <w:rPr>
-          <w:rFonts w:eastAsiaTheme="minorEastAsia"/>
-        </w:rPr>
-      </w:pPr>
-    </w:p>
+    <w:p/>
     <w:p>
       <w:r>
         <w:rPr>
@@ -20281,12 +20327,13 @@
         <w:t>[P1_OUT] = PDOTINV_K(P3,PDOT_IN)</w:t>
       </w:r>
     </w:p>
+    <w:p/>
     <w:p>
       <w:r>
         <w:rPr>
           <w:color w:val="008013"/>
         </w:rPr>
-        <w:t>% P1_OUT is power command for P3 (actual power) and PDOT_IN</w:t>
+        <w:t>% Author: Subhabrata Ganguli</w:t>
       </w:r>
     </w:p>
     <w:p>
@@ -20294,7 +20341,7 @@
         <w:rPr>
           <w:color w:val="008013"/>
         </w:rPr>
-        <w:t>% (power rate)</w:t>
+        <w:t>%</w:t>
       </w:r>
     </w:p>
     <w:p>
@@ -20302,6 +20349,409 @@
         <w:rPr>
           <w:color w:val="008013"/>
         </w:rPr>
+        <w:t>% Ref: Stevens, Brian L.; Lewis, Frank L.; Johnson, Eric N..</w:t>
+      </w:r>
+    </w:p>
+    <w:p>
+      <w:r>
+        <w:rPr>
+          <w:color w:val="008013"/>
+        </w:rPr>
+        <w:t>% Aircraft Control and Simulation: Dynamics,</w:t>
+      </w:r>
+    </w:p>
+    <w:p>
+      <w:r>
+        <w:rPr>
+          <w:color w:val="008013"/>
+        </w:rPr>
+        <w:lastRenderedPageBreak/>
+        <w:t>% Controls Design, and Autonomous Systems.</w:t>
+      </w:r>
+    </w:p>
+    <w:p>
+      <w:r>
+        <w:rPr>
+          <w:color w:val="008013"/>
+        </w:rPr>
+        <w:t>% Wiley.</w:t>
+      </w:r>
+    </w:p>
+    <w:p/>
+    <w:p>
+      <w:r>
+        <w:rPr>
+          <w:color w:val="008013"/>
+        </w:rPr>
+        <w:t>% P3 = actual power</w:t>
+      </w:r>
+    </w:p>
+    <w:p>
+      <w:r>
+        <w:rPr>
+          <w:color w:val="008013"/>
+        </w:rPr>
+        <w:t>% P1 = power command</w:t>
+      </w:r>
+    </w:p>
+    <w:p>
+      <w:r>
+        <w:rPr>
+          <w:color w:val="008013"/>
+        </w:rPr>
+        <w:t>% PDOT_IN = power rate</w:t>
+      </w:r>
+    </w:p>
+    <w:p/>
+    <w:p>
+      <w:r>
+        <w:rPr>
+          <w:color w:val="0E00FF"/>
+        </w:rPr>
+        <w:t xml:space="preserve">if </w:t>
+      </w:r>
+      <w:proofErr w:type="spellStart"/>
+      <w:r>
+        <w:t>isempty</w:t>
+      </w:r>
+      <w:proofErr w:type="spellEnd"/>
+      <w:r>
+        <w:t>(P3)</w:t>
+      </w:r>
+    </w:p>
+    <w:p>
+      <w:r>
+        <w:t xml:space="preserve">    </w:t>
+      </w:r>
+      <w:proofErr w:type="spellStart"/>
+      <w:r>
+        <w:t>disp</w:t>
+      </w:r>
+      <w:proofErr w:type="spellEnd"/>
+      <w:r>
+        <w:t>(</w:t>
+      </w:r>
+      <w:r>
+        <w:rPr>
+          <w:color w:val="A709F5"/>
+        </w:rPr>
+        <w:t>'empty'</w:t>
+      </w:r>
+      <w:r>
+        <w:t>)</w:t>
+      </w:r>
+    </w:p>
+    <w:p>
+      <w:r>
+        <w:rPr>
+          <w:color w:val="0E00FF"/>
+        </w:rPr>
+        <w:t>end</w:t>
+      </w:r>
+    </w:p>
+    <w:p>
+      <w:r>
+        <w:t>ctr = 1;</w:t>
+      </w:r>
+    </w:p>
+    <w:p>
+      <w:r>
+        <w:t>n = length(0:0.01:100);</w:t>
+      </w:r>
+    </w:p>
+    <w:p>
+      <w:r>
+        <w:t>P1_OUT_vec = inf*ones(n,1);</w:t>
+      </w:r>
+    </w:p>
+    <w:p>
+      <w:r>
+        <w:t>err = inf*ones(n,1);</w:t>
+      </w:r>
+    </w:p>
+    <w:p/>
+    <w:p>
+      <w:r>
+        <w:rPr>
+          <w:color w:val="0E00FF"/>
+        </w:rPr>
+        <w:t xml:space="preserve">for </w:t>
+      </w:r>
+      <w:r>
+        <w:t>P1 = 0:0.01:100</w:t>
+      </w:r>
+    </w:p>
+    <w:p>
+      <w:r>
+        <w:t xml:space="preserve">    </w:t>
+      </w:r>
+      <w:r>
+        <w:rPr>
+          <w:color w:val="0E00FF"/>
+        </w:rPr>
+        <w:t xml:space="preserve">if </w:t>
+      </w:r>
+      <w:r>
+        <w:t>(P1 &gt;= 50)</w:t>
+      </w:r>
+    </w:p>
+    <w:p>
+      <w:r>
+        <w:t xml:space="preserve">        </w:t>
+      </w:r>
+      <w:r>
+        <w:rPr>
+          <w:color w:val="0E00FF"/>
+        </w:rPr>
+        <w:t xml:space="preserve">if </w:t>
+      </w:r>
+      <w:r>
+        <w:t>(P3 &gt;= 50)</w:t>
+      </w:r>
+    </w:p>
+    <w:p>
+      <w:r>
+        <w:t xml:space="preserve">            T = 5;</w:t>
+      </w:r>
+    </w:p>
+    <w:p>
+      <w:r>
+        <w:t xml:space="preserve">            P2 = P1;</w:t>
+      </w:r>
+    </w:p>
+    <w:p>
+      <w:r>
+        <w:t xml:space="preserve">        </w:t>
+      </w:r>
+      <w:r>
+        <w:rPr>
+          <w:color w:val="0E00FF"/>
+        </w:rPr>
+        <w:t>else</w:t>
+      </w:r>
+    </w:p>
+    <w:p>
+      <w:r>
+        <w:t xml:space="preserve">            P2 = 60 + 0.1*P1;</w:t>
+      </w:r>
+    </w:p>
+    <w:p>
+      <w:r>
+        <w:t xml:space="preserve">            T = RTAU_K(P2-P3);</w:t>
+      </w:r>
+    </w:p>
+    <w:p>
+      <w:r>
+        <w:t xml:space="preserve">        </w:t>
+      </w:r>
+      <w:r>
+        <w:rPr>
+          <w:color w:val="0E00FF"/>
+        </w:rPr>
+        <w:t>end</w:t>
+      </w:r>
+    </w:p>
+    <w:p>
+      <w:r>
+        <w:t xml:space="preserve">    </w:t>
+      </w:r>
+      <w:r>
+        <w:rPr>
+          <w:color w:val="0E00FF"/>
+        </w:rPr>
+        <w:t>else</w:t>
+      </w:r>
+    </w:p>
+    <w:p>
+      <w:r>
+        <w:t xml:space="preserve">        </w:t>
+      </w:r>
+      <w:r>
+        <w:rPr>
+          <w:color w:val="0E00FF"/>
+        </w:rPr>
+        <w:t xml:space="preserve">if </w:t>
+      </w:r>
+      <w:r>
+        <w:t>(P3 &gt;= 50)</w:t>
+      </w:r>
+    </w:p>
+    <w:p>
+      <w:r>
+        <w:t xml:space="preserve">            T = 5;</w:t>
+      </w:r>
+    </w:p>
+    <w:p>
+      <w:r>
+        <w:t xml:space="preserve">            P2 = 40 + 0.1*P1;</w:t>
+      </w:r>
+    </w:p>
+    <w:p>
+      <w:r>
+        <w:t xml:space="preserve">        </w:t>
+      </w:r>
+      <w:r>
+        <w:rPr>
+          <w:color w:val="0E00FF"/>
+        </w:rPr>
+        <w:t>else</w:t>
+      </w:r>
+    </w:p>
+    <w:p>
+      <w:r>
+        <w:t xml:space="preserve">            P2 = P1;</w:t>
+      </w:r>
+    </w:p>
+    <w:p>
+      <w:r>
+        <w:t xml:space="preserve">            T = RTAU_K(P2-P3);</w:t>
+      </w:r>
+    </w:p>
+    <w:p>
+      <w:r>
+        <w:t xml:space="preserve">        </w:t>
+      </w:r>
+      <w:r>
+        <w:rPr>
+          <w:color w:val="0E00FF"/>
+        </w:rPr>
+        <w:t>end</w:t>
+      </w:r>
+    </w:p>
+    <w:p>
+      <w:r>
+        <w:t xml:space="preserve">    </w:t>
+      </w:r>
+      <w:r>
+        <w:rPr>
+          <w:color w:val="0E00FF"/>
+        </w:rPr>
+        <w:t>end</w:t>
+      </w:r>
+    </w:p>
+    <w:p/>
+    <w:p>
+      <w:r>
+        <w:t xml:space="preserve">    PDOT_OUT = T*(P2-P3);</w:t>
+      </w:r>
+    </w:p>
+    <w:p/>
+    <w:p>
+      <w:r>
+        <w:t xml:space="preserve">    P1_OUT_vec(ctr) = P1;</w:t>
+      </w:r>
+    </w:p>
+    <w:p>
+      <w:r>
+        <w:t xml:space="preserve">    err(ctr) = abs(PDOT_OUT - PDOT_IN);</w:t>
+      </w:r>
+    </w:p>
+    <w:p/>
+    <w:p>
+      <w:r>
+        <w:t xml:space="preserve">    ctr = ctr + 1;</w:t>
+      </w:r>
+    </w:p>
+    <w:p>
+      <w:r>
+        <w:rPr>
+          <w:color w:val="0E00FF"/>
+        </w:rPr>
+        <w:t>end</w:t>
+      </w:r>
+    </w:p>
+    <w:p/>
+    <w:p>
+      <w:r>
+        <w:t>[~,</w:t>
+      </w:r>
+      <w:proofErr w:type="spellStart"/>
+      <w:r>
+        <w:t>idx</w:t>
+      </w:r>
+      <w:proofErr w:type="spellEnd"/>
+      <w:r>
+        <w:t>] = min(err);</w:t>
+      </w:r>
+    </w:p>
+    <w:p/>
+    <w:p>
+      <w:r>
+        <w:t>P1_OUT = P1_OUT_vec(</w:t>
+      </w:r>
+      <w:proofErr w:type="spellStart"/>
+      <w:r>
+        <w:t>idx</w:t>
+      </w:r>
+      <w:proofErr w:type="spellEnd"/>
+      <w:r>
+        <w:t>);</w:t>
+      </w:r>
+    </w:p>
+    <w:p/>
+    <w:p>
+      <w:r>
+        <w:rPr>
+          <w:color w:val="0E00FF"/>
+        </w:rPr>
+        <w:lastRenderedPageBreak/>
+        <w:t>end</w:t>
+      </w:r>
+    </w:p>
+    <w:p/>
+    <w:p>
+      <w:r>
+        <w:t xml:space="preserve">For </w:t>
+      </w:r>
+      <w:proofErr w:type="spellStart"/>
+      <w:r>
+        <w:t>RTAU_K.m</w:t>
+      </w:r>
+      <w:proofErr w:type="spellEnd"/>
+      <w:r>
+        <w:t>, w</w:t>
+      </w:r>
+      <w:r>
+        <w:t>e add a similar perturbation term “0.01*DP” as shown below to make it invertible</w:t>
+      </w:r>
+      <w:r>
+        <w:t>.</w:t>
+      </w:r>
+    </w:p>
+    <w:p/>
+    <w:p>
+      <w:r>
+        <w:rPr>
+          <w:color w:val="0E00FF"/>
+        </w:rPr>
+        <w:t xml:space="preserve">function </w:t>
+      </w:r>
+      <w:r>
+        <w:t>RTAU_OUT = RTAU_K(DP)</w:t>
+      </w:r>
+    </w:p>
+    <w:p>
+      <w:r>
+        <w:rPr>
+          <w:color w:val="008013"/>
+        </w:rPr>
+        <w:t>% function used by PDOT</w:t>
+      </w:r>
+    </w:p>
+    <w:p/>
+    <w:p>
+      <w:r>
+        <w:rPr>
+          <w:color w:val="008013"/>
+        </w:rPr>
+        <w:t>% Author: Subhabrata Ganguli</w:t>
+      </w:r>
+    </w:p>
+    <w:p>
+      <w:r>
+        <w:rPr>
+          <w:color w:val="008013"/>
+        </w:rPr>
         <w:t>%</w:t>
       </w:r>
     </w:p>
@@ -20310,7 +20760,7 @@
         <w:rPr>
           <w:color w:val="008013"/>
         </w:rPr>
-        <w:t>% Author: Subhabrata Ganguli</w:t>
+        <w:t xml:space="preserve">% Ref: Stevens, Brian L.; Lewis, Frank L.; Johnson, Eric N.. </w:t>
       </w:r>
     </w:p>
     <w:p>
@@ -20318,7 +20768,7 @@
         <w:rPr>
           <w:color w:val="008013"/>
         </w:rPr>
-        <w:t>%</w:t>
+        <w:t xml:space="preserve">% Aircraft Control and Simulation: Dynamics, </w:t>
       </w:r>
     </w:p>
     <w:p>
@@ -20326,7 +20776,7 @@
         <w:rPr>
           <w:color w:val="008013"/>
         </w:rPr>
-        <w:t>% Ref: Stevens, Brian L.; Lewis, Frank L.; Johnson, Eric N..</w:t>
+        <w:t xml:space="preserve">% Controls Design, and Autonomous Systems. </w:t>
       </w:r>
     </w:p>
     <w:p>
@@ -20334,23 +20784,6 @@
         <w:rPr>
           <w:color w:val="008013"/>
         </w:rPr>
-        <w:lastRenderedPageBreak/>
-        <w:t>% Aircraft Control and Simulation: Dynamics,</w:t>
-      </w:r>
-    </w:p>
-    <w:p>
-      <w:r>
-        <w:rPr>
-          <w:color w:val="008013"/>
-        </w:rPr>
-        <w:t>% Controls Design, and Autonomous Systems.</w:t>
-      </w:r>
-    </w:p>
-    <w:p>
-      <w:r>
-        <w:rPr>
-          <w:color w:val="008013"/>
-        </w:rPr>
         <w:t>% Wiley.</w:t>
       </w:r>
     </w:p>
@@ -20358,537 +20791,208 @@
     <w:p>
       <w:r>
         <w:rPr>
-          <w:color w:val="008013"/>
-        </w:rPr>
-        <w:t>% P3 = actual power</w:t>
-      </w:r>
-    </w:p>
-    <w:p>
-      <w:r>
-        <w:rPr>
-          <w:color w:val="008013"/>
-        </w:rPr>
-        <w:t>% P1 = power command</w:t>
+          <w:color w:val="0E00FF"/>
+        </w:rPr>
+        <w:t xml:space="preserve">if </w:t>
+      </w:r>
+      <w:r>
+        <w:t>(DP &lt; 25)</w:t>
+      </w:r>
+    </w:p>
+    <w:p>
+      <w:r>
+        <w:t xml:space="preserve">    RTAU_OUT = 1 + 0.01*DP;</w:t>
+      </w:r>
+    </w:p>
+    <w:p>
+      <w:r>
+        <w:rPr>
+          <w:color w:val="0E00FF"/>
+        </w:rPr>
+        <w:t xml:space="preserve">elseif </w:t>
+      </w:r>
+      <w:r>
+        <w:t>(DP &gt; 50)</w:t>
+      </w:r>
+    </w:p>
+    <w:p>
+      <w:r>
+        <w:t xml:space="preserve">    RTAU_OUT = 0.1 + 0.01*DP;</w:t>
+      </w:r>
+    </w:p>
+    <w:p>
+      <w:r>
+        <w:rPr>
+          <w:color w:val="0E00FF"/>
+        </w:rPr>
+        <w:t>else</w:t>
+      </w:r>
+    </w:p>
+    <w:p>
+      <w:r>
+        <w:t xml:space="preserve">    RTAU_OUT = 1.9 -.036 * DP;</w:t>
+      </w:r>
+    </w:p>
+    <w:p>
+      <w:pPr>
+        <w:rPr>
+          <w:color w:val="0E00FF"/>
+        </w:rPr>
+      </w:pPr>
+      <w:r>
+        <w:rPr>
+          <w:color w:val="0E00FF"/>
+        </w:rPr>
+        <w:t>end</w:t>
       </w:r>
     </w:p>
     <w:p/>
     <w:p>
       <w:r>
-        <w:rPr>
-          <w:color w:val="0E00FF"/>
-        </w:rPr>
-        <w:t xml:space="preserve">if </w:t>
+        <w:t xml:space="preserve">Note that the functions </w:t>
       </w:r>
       <w:proofErr w:type="spellStart"/>
       <w:r>
-        <w:t>isempty</w:t>
+        <w:t>PDOTINV_K.m</w:t>
       </w:r>
       <w:proofErr w:type="spellEnd"/>
       <w:r>
-        <w:t>(P3)</w:t>
-      </w:r>
-    </w:p>
-    <w:p>
-      <w:r>
-        <w:t xml:space="preserve">    </w:t>
+        <w:t xml:space="preserve"> and </w:t>
       </w:r>
       <w:proofErr w:type="spellStart"/>
       <w:r>
-        <w:t>disp</w:t>
+        <w:t>RTAU_K.m</w:t>
       </w:r>
       <w:proofErr w:type="spellEnd"/>
       <w:r>
-        <w:t>(</w:t>
-      </w:r>
-      <w:r>
-        <w:rPr>
-          <w:color w:val="A709F5"/>
-        </w:rPr>
-        <w:t>'empty'</w:t>
-      </w:r>
-      <w:r>
-        <w:t>)</w:t>
-      </w:r>
-    </w:p>
-    <w:p>
-      <w:r>
-        <w:rPr>
-          <w:color w:val="0E00FF"/>
-        </w:rPr>
-        <w:t>end</w:t>
-      </w:r>
-    </w:p>
-    <w:p>
-      <w:r>
-        <w:t>ctr = 1;</w:t>
-      </w:r>
-    </w:p>
-    <w:p>
-      <w:r>
-        <w:t>k = 1;</w:t>
-      </w:r>
-    </w:p>
-    <w:p>
-      <w:r>
-        <w:t>P1_OUT_vec = 100*ones(100,1);</w:t>
+        <w:t xml:space="preserve"> are only called by the dynamic inversion function F16DYNINV.m in the controller. </w:t>
+      </w:r>
+      <w:r>
+        <w:t xml:space="preserve">Hence the suffix ‘_K’ is added. </w:t>
+      </w:r>
+      <w:r>
+        <w:t>The plant model represented by the actual aircraft dynamics is not affected with these changes.</w:t>
+      </w:r>
+      <w:r>
+        <w:t xml:space="preserve"> </w:t>
       </w:r>
     </w:p>
     <w:p/>
     <w:p>
       <w:r>
-        <w:rPr>
-          <w:color w:val="0E00FF"/>
-        </w:rPr>
-        <w:t xml:space="preserve">for </w:t>
-      </w:r>
-      <w:r>
-        <w:t>P1 = 0:0.01:100</w:t>
-      </w:r>
-    </w:p>
-    <w:p>
-      <w:r>
-        <w:t xml:space="preserve">    </w:t>
-      </w:r>
-      <w:r>
-        <w:rPr>
-          <w:color w:val="0E00FF"/>
-        </w:rPr>
-        <w:t xml:space="preserve">if </w:t>
-      </w:r>
-      <w:r>
-        <w:t>(P1 &gt;= 50)</w:t>
-      </w:r>
-    </w:p>
-    <w:p>
-      <w:r>
-        <w:t xml:space="preserve">        </w:t>
-      </w:r>
-      <w:r>
-        <w:rPr>
-          <w:color w:val="0E00FF"/>
-        </w:rPr>
-        <w:t xml:space="preserve">if </w:t>
-      </w:r>
-      <w:r>
-        <w:t>(P3 &gt;= 50)</w:t>
-      </w:r>
-    </w:p>
-    <w:p>
-      <w:r>
-        <w:t xml:space="preserve">            T = 5;</w:t>
-      </w:r>
-    </w:p>
-    <w:p>
-      <w:r>
-        <w:t xml:space="preserve">            P2 = P1;</w:t>
-      </w:r>
-    </w:p>
-    <w:p>
-      <w:r>
-        <w:t xml:space="preserve">        </w:t>
-      </w:r>
-      <w:r>
-        <w:rPr>
-          <w:color w:val="0E00FF"/>
-        </w:rPr>
-        <w:t>else</w:t>
-      </w:r>
-    </w:p>
-    <w:p>
-      <w:r>
-        <w:t xml:space="preserve">            P2 = 60 + 0.1*P1;</w:t>
-      </w:r>
-    </w:p>
-    <w:p>
-      <w:r>
-        <w:t xml:space="preserve">            T = RTAU_K(P2-P3);</w:t>
-      </w:r>
-    </w:p>
-    <w:p>
-      <w:r>
-        <w:t xml:space="preserve">        </w:t>
-      </w:r>
-      <w:r>
-        <w:rPr>
-          <w:color w:val="0E00FF"/>
-        </w:rPr>
-        <w:t>end</w:t>
-      </w:r>
-    </w:p>
-    <w:p>
-      <w:r>
-        <w:t xml:space="preserve">    </w:t>
-      </w:r>
-      <w:r>
-        <w:rPr>
-          <w:color w:val="0E00FF"/>
-        </w:rPr>
-        <w:t>else</w:t>
-      </w:r>
-    </w:p>
-    <w:p>
-      <w:r>
-        <w:t xml:space="preserve">        </w:t>
-      </w:r>
-      <w:r>
-        <w:rPr>
-          <w:color w:val="0E00FF"/>
-        </w:rPr>
-        <w:t xml:space="preserve">if </w:t>
-      </w:r>
-      <w:r>
-        <w:t>(P3 &gt;= 50)</w:t>
-      </w:r>
-    </w:p>
-    <w:p>
-      <w:r>
-        <w:t xml:space="preserve">            T = 5;</w:t>
-      </w:r>
-    </w:p>
-    <w:p>
-      <w:r>
-        <w:t xml:space="preserve">            P2 = 40 + 0.1*P1;</w:t>
-      </w:r>
-    </w:p>
-    <w:p>
-      <w:r>
-        <w:t xml:space="preserve">        </w:t>
-      </w:r>
-      <w:r>
-        <w:rPr>
-          <w:color w:val="0E00FF"/>
-        </w:rPr>
-        <w:t>else</w:t>
-      </w:r>
-    </w:p>
-    <w:p>
-      <w:r>
-        <w:t xml:space="preserve">            P2 = P1;</w:t>
-      </w:r>
-    </w:p>
-    <w:p>
-      <w:r>
-        <w:t xml:space="preserve">            T = RTAU_K(P2-P3);</w:t>
-      </w:r>
-    </w:p>
-    <w:p>
-      <w:r>
-        <w:t xml:space="preserve">        </w:t>
-      </w:r>
-      <w:r>
-        <w:rPr>
-          <w:color w:val="0E00FF"/>
-        </w:rPr>
-        <w:t>end</w:t>
-      </w:r>
-    </w:p>
-    <w:p>
-      <w:r>
-        <w:t xml:space="preserve">    </w:t>
-      </w:r>
-      <w:r>
-        <w:rPr>
-          <w:color w:val="0E00FF"/>
-        </w:rPr>
-        <w:t>end</w:t>
+        <w:t>The Simulink model for the roll-pitch-yaw rate control is shown in</w:t>
+      </w:r>
+      <w:r>
+        <w:t xml:space="preserve"> </w:t>
+      </w:r>
+      <w:r>
+        <w:fldChar w:fldCharType="begin"/>
+      </w:r>
+      <w:r>
+        <w:instrText xml:space="preserve"> REF _Ref164915764 \h </w:instrText>
+      </w:r>
+      <w:r>
+        <w:fldChar w:fldCharType="separate"/>
+      </w:r>
+      <w:r>
+        <w:rPr>
+          <w:color w:val="000000" w:themeColor="text1"/>
+        </w:rPr>
+        <w:t xml:space="preserve">Figure </w:t>
+      </w:r>
+      <w:r>
+        <w:rPr>
+          <w:noProof/>
+          <w:color w:val="000000" w:themeColor="text1"/>
+        </w:rPr>
+        <w:t>24</w:t>
+      </w:r>
+      <w:r>
+        <w:fldChar w:fldCharType="end"/>
+      </w:r>
+      <w:r>
+        <w:t>.</w:t>
+      </w:r>
+      <w:r>
+        <w:t xml:space="preserve"> </w:t>
+      </w:r>
+      <w:r>
+        <w:t xml:space="preserve">In </w:t>
+      </w:r>
+      <w:r>
+        <w:fldChar w:fldCharType="begin"/>
+      </w:r>
+      <w:r>
+        <w:instrText xml:space="preserve"> REF _Ref164916007 \h </w:instrText>
+      </w:r>
+      <w:r>
+        <w:fldChar w:fldCharType="separate"/>
+      </w:r>
+      <w:r>
+        <w:rPr>
+          <w:color w:val="000000" w:themeColor="text1"/>
+        </w:rPr>
+        <w:t xml:space="preserve">Figure </w:t>
+      </w:r>
+      <w:r>
+        <w:rPr>
+          <w:noProof/>
+          <w:color w:val="000000" w:themeColor="text1"/>
+        </w:rPr>
+        <w:t>25</w:t>
+      </w:r>
+      <w:r>
+        <w:fldChar w:fldCharType="end"/>
+      </w:r>
+      <w:r>
+        <w:t>, we plot the r</w:t>
+      </w:r>
+      <w:r>
+        <w:t>oll-pitch-yaw rate responses for doublet commands</w:t>
+      </w:r>
+      <w:r>
+        <w:t xml:space="preserve">. In each row, we plot the responses for </w:t>
+      </w:r>
+      <w:r>
+        <w:t>each individual axis</w:t>
+      </w:r>
+      <w:r>
+        <w:t xml:space="preserve"> which are simulated </w:t>
+      </w:r>
+      <w:r>
+        <w:t>separately</w:t>
+      </w:r>
+      <w:r>
+        <w:t xml:space="preserve">. </w:t>
+      </w:r>
+      <w:r>
+        <w:t xml:space="preserve">On the left-hand side, the rate responses are plotted. On the right-hand side, the corresponding control responses are plotted. </w:t>
+      </w:r>
+      <w:r>
+        <w:t xml:space="preserve">The doublet responses </w:t>
+      </w:r>
+      <w:r>
+        <w:t xml:space="preserve">for the rate responses </w:t>
+      </w:r>
+      <w:r>
+        <w:t>match well with the desired dynamics.</w:t>
       </w:r>
     </w:p>
     <w:p/>
     <w:p>
-      <w:r>
-        <w:t xml:space="preserve">    PDOT_OUT = T*(P2-P3);</w:t>
-      </w:r>
-    </w:p>
-    <w:p/>
-    <w:p>
-      <w:r>
-        <w:t xml:space="preserve">    </w:t>
-      </w:r>
-      <w:r>
-        <w:rPr>
-          <w:color w:val="0E00FF"/>
-        </w:rPr>
-        <w:t xml:space="preserve">if </w:t>
-      </w:r>
-      <w:r>
-        <w:t xml:space="preserve">abs(PDOT_OUT - PDOT_IN) &lt; 1e-6 </w:t>
-      </w:r>
-      <w:r>
-        <w:rPr>
-          <w:color w:val="008013"/>
-        </w:rPr>
-        <w:t>% higher tolerance</w:t>
-      </w:r>
-    </w:p>
-    <w:p>
-      <w:r>
-        <w:t xml:space="preserve">        P1_OUT_vec(k) = P1;</w:t>
-      </w:r>
-    </w:p>
-    <w:p>
-      <w:r>
-        <w:t xml:space="preserve">        k = k+1;</w:t>
-      </w:r>
-    </w:p>
-    <w:p>
-      <w:r>
-        <w:t xml:space="preserve">    </w:t>
-      </w:r>
-      <w:r>
-        <w:rPr>
-          <w:color w:val="0E00FF"/>
-        </w:rPr>
-        <w:t xml:space="preserve">elseif </w:t>
-      </w:r>
-      <w:r>
-        <w:t xml:space="preserve">abs(PDOT_OUT - PDOT_IN) &lt; 1e-2 </w:t>
-      </w:r>
-      <w:r>
-        <w:rPr>
-          <w:color w:val="008013"/>
-        </w:rPr>
-        <w:t>% lower tolerance</w:t>
-      </w:r>
-    </w:p>
-    <w:p>
-      <w:r>
-        <w:t xml:space="preserve">        P1_OUT_vec(k) = P1;</w:t>
-      </w:r>
-    </w:p>
-    <w:p>
-      <w:r>
-        <w:t xml:space="preserve">        k = k+1;</w:t>
-      </w:r>
-    </w:p>
-    <w:p>
-      <w:r>
-        <w:t xml:space="preserve">    </w:t>
-      </w:r>
-      <w:r>
-        <w:rPr>
-          <w:color w:val="0E00FF"/>
-        </w:rPr>
-        <w:t>end</w:t>
-      </w:r>
-    </w:p>
-    <w:p/>
-    <w:p>
-      <w:r>
-        <w:t xml:space="preserve">    ctr = ctr + 1;</w:t>
-      </w:r>
-    </w:p>
-    <w:p>
-      <w:r>
-        <w:rPr>
-          <w:color w:val="0E00FF"/>
-        </w:rPr>
-        <w:t>end</w:t>
-      </w:r>
-    </w:p>
-    <w:p/>
-    <w:p>
-      <w:r>
-        <w:lastRenderedPageBreak/>
-        <w:t>P1_OUT = min(P1_OUT_vec);</w:t>
-      </w:r>
-    </w:p>
-    <w:p/>
-    <w:p>
-      <w:r>
-        <w:rPr>
-          <w:color w:val="0E00FF"/>
-        </w:rPr>
-        <w:t>end</w:t>
-      </w:r>
-    </w:p>
-    <w:p>
-      <w:pPr>
-        <w:rPr>
-          <w:rFonts w:ascii="Menlo" w:hAnsi="Menlo" w:cs="Menlo"/>
-          <w:sz w:val="20"/>
-          <w:szCs w:val="20"/>
-        </w:rPr>
-      </w:pPr>
-    </w:p>
-    <w:p/>
-    <w:p>
-      <w:r>
-        <w:t xml:space="preserve">We add a similar perturbation term “0.01*DP” for the </w:t>
-      </w:r>
-      <w:proofErr w:type="spellStart"/>
-      <w:r>
-        <w:t>RTAU.m</w:t>
-      </w:r>
-      <w:proofErr w:type="spellEnd"/>
-      <w:r>
-        <w:t xml:space="preserve"> as shown below to make it invertible:</w:t>
-      </w:r>
-    </w:p>
-    <w:p/>
-    <w:p>
-      <w:r>
-        <w:rPr>
-          <w:color w:val="0E00FF"/>
-        </w:rPr>
-        <w:t xml:space="preserve">function </w:t>
-      </w:r>
-      <w:r>
-        <w:t>RTAU_OUT = RTAU_K(DP)</w:t>
-      </w:r>
-    </w:p>
-    <w:p>
-      <w:r>
-        <w:rPr>
-          <w:color w:val="008013"/>
-        </w:rPr>
-        <w:t>% function used by PDOT</w:t>
-      </w:r>
-    </w:p>
-    <w:p/>
-    <w:p>
-      <w:r>
-        <w:rPr>
-          <w:color w:val="008013"/>
-        </w:rPr>
-        <w:t>% Author: Subhabrata Ganguli</w:t>
-      </w:r>
-    </w:p>
-    <w:p>
-      <w:r>
-        <w:rPr>
-          <w:color w:val="008013"/>
-        </w:rPr>
-        <w:t>%</w:t>
-      </w:r>
-    </w:p>
-    <w:p>
-      <w:r>
-        <w:rPr>
-          <w:color w:val="008013"/>
-        </w:rPr>
-        <w:t xml:space="preserve">% Ref: Stevens, Brian L.; Lewis, Frank L.; Johnson, Eric N.. </w:t>
-      </w:r>
-    </w:p>
-    <w:p>
-      <w:r>
-        <w:rPr>
-          <w:color w:val="008013"/>
-        </w:rPr>
-        <w:t xml:space="preserve">% Aircraft Control and Simulation: Dynamics, </w:t>
-      </w:r>
-    </w:p>
-    <w:p>
-      <w:r>
-        <w:rPr>
-          <w:color w:val="008013"/>
-        </w:rPr>
-        <w:t xml:space="preserve">% Controls Design, and Autonomous Systems. </w:t>
-      </w:r>
-    </w:p>
-    <w:p>
-      <w:r>
-        <w:rPr>
-          <w:color w:val="008013"/>
-        </w:rPr>
-        <w:t>% Wiley.</w:t>
-      </w:r>
-    </w:p>
-    <w:p/>
-    <w:p>
-      <w:r>
-        <w:rPr>
-          <w:color w:val="0E00FF"/>
-        </w:rPr>
-        <w:t xml:space="preserve">if </w:t>
-      </w:r>
-      <w:r>
-        <w:t>(DP &lt; 25)</w:t>
-      </w:r>
-    </w:p>
-    <w:p>
-      <w:r>
-        <w:t xml:space="preserve">    RTAU_OUT = 1 + 0.01*DP;</w:t>
-      </w:r>
-    </w:p>
-    <w:p>
-      <w:r>
-        <w:rPr>
-          <w:color w:val="0E00FF"/>
-        </w:rPr>
-        <w:t xml:space="preserve">elseif </w:t>
-      </w:r>
-      <w:r>
-        <w:t>(DP &gt; 50)</w:t>
-      </w:r>
-    </w:p>
-    <w:p>
-      <w:r>
-        <w:t xml:space="preserve">    RTAU_OUT = 0.1 + 0.01*DP;</w:t>
-      </w:r>
-    </w:p>
-    <w:p>
-      <w:r>
-        <w:rPr>
-          <w:color w:val="0E00FF"/>
-        </w:rPr>
-        <w:t>else</w:t>
-      </w:r>
-    </w:p>
-    <w:p>
-      <w:r>
-        <w:t xml:space="preserve">    RTAU_OUT = 1.9 -.036 * DP;</w:t>
-      </w:r>
-    </w:p>
-    <w:p>
-      <w:pPr>
-        <w:rPr>
-          <w:color w:val="0E00FF"/>
-        </w:rPr>
-      </w:pPr>
-      <w:r>
-        <w:rPr>
-          <w:color w:val="0E00FF"/>
-        </w:rPr>
-        <w:t>end</w:t>
-      </w:r>
-    </w:p>
-    <w:p/>
-    <w:p>
-      <w:r>
-        <w:t xml:space="preserve">Note that the functions </w:t>
-      </w:r>
-      <w:proofErr w:type="spellStart"/>
-      <w:r>
-        <w:t>PDOTINV_K.m</w:t>
-      </w:r>
-      <w:proofErr w:type="spellEnd"/>
-      <w:r>
-        <w:t xml:space="preserve"> and </w:t>
-      </w:r>
-      <w:proofErr w:type="spellStart"/>
-      <w:r>
-        <w:t>RTAU_K.m</w:t>
-      </w:r>
-      <w:proofErr w:type="spellEnd"/>
-      <w:r>
-        <w:t xml:space="preserve"> are only called by the dynamic inversion function F16DYNINV.m in the controller. The plant model represented by the actual aircraft dynamics is not affected with these changes.</w:t>
-      </w:r>
-    </w:p>
-    <w:p/>
-    <w:p>
-      <w:r>
-        <w:t>The Simulink model for the roll-pitch-yaw rate control is shown in .</w:t>
-      </w:r>
-    </w:p>
-    <w:p/>
-    <w:p>
-      <w:r>
-        <w:lastRenderedPageBreak/>
+      <w:pPr>
+        <w:jc w:val="center"/>
+      </w:pPr>
+      <w:r>
+        <w:rPr>
+          <w:noProof/>
+          <w14:ligatures w14:val="standardContextual"/>
+        </w:rPr>
         <w:drawing>
-          <wp:inline distT="0" distB="0" distL="0" distR="0" wp14:anchorId="164A2C2D" wp14:editId="578B2954">
-            <wp:extent cx="5943600" cy="4457700"/>
-            <wp:effectExtent l="0" t="0" r="0" b="0"/>
-            <wp:docPr id="1352127619" name="Picture 1"/>
+          <wp:inline distT="0" distB="0" distL="0" distR="0" wp14:anchorId="27D09E35" wp14:editId="12A5180B">
+            <wp:extent cx="5424055" cy="2002148"/>
+            <wp:effectExtent l="0" t="0" r="0" b="5080"/>
+            <wp:docPr id="587037808" name="Picture 2" descr="A diagram of a computer&#10;&#10;Description automatically generated"/>
             <wp:cNvGraphicFramePr>
               <a:graphicFrameLocks xmlns:a="http://schemas.openxmlformats.org/drawingml/2006/main" noChangeAspect="1"/>
             </wp:cNvGraphicFramePr>
@@ -20896,11 +21000,278 @@
               <a:graphicData uri="http://schemas.openxmlformats.org/drawingml/2006/picture">
                 <pic:pic xmlns:pic="http://schemas.openxmlformats.org/drawingml/2006/picture">
                   <pic:nvPicPr>
-                    <pic:cNvPr id="1352127619" name=""/>
+                    <pic:cNvPr id="587037808" name="Picture 2" descr="A diagram of a computer&#10;&#10;Description automatically generated"/>
                     <pic:cNvPicPr/>
                   </pic:nvPicPr>
                   <pic:blipFill>
-                    <a:blip r:embed="rId49"/>
+                    <a:blip r:embed="rId49" cstate="print">
+                      <a:extLst>
+                        <a:ext uri="{28A0092B-C50C-407E-A947-70E740481C1C}">
+                          <a14:useLocalDpi xmlns:a14="http://schemas.microsoft.com/office/drawing/2010/main" val="0"/>
+                        </a:ext>
+                      </a:extLst>
+                    </a:blip>
+                    <a:stretch>
+                      <a:fillRect/>
+                    </a:stretch>
+                  </pic:blipFill>
+                  <pic:spPr>
+                    <a:xfrm>
+                      <a:off x="0" y="0"/>
+                      <a:ext cx="5437540" cy="2007126"/>
+                    </a:xfrm>
+                    <a:prstGeom prst="rect">
+                      <a:avLst/>
+                    </a:prstGeom>
+                  </pic:spPr>
+                </pic:pic>
+              </a:graphicData>
+            </a:graphic>
+          </wp:inline>
+        </w:drawing>
+      </w:r>
+    </w:p>
+    <w:p/>
+    <w:p>
+      <w:pPr>
+        <w:jc w:val="center"/>
+      </w:pPr>
+      <w:r>
+        <w:t>(a)</w:t>
+      </w:r>
+    </w:p>
+    <w:p>
+      <w:pPr>
+        <w:jc w:val="center"/>
+      </w:pPr>
+      <w:r>
+        <w:rPr>
+          <w:noProof/>
+          <w14:ligatures w14:val="standardContextual"/>
+        </w:rPr>
+        <w:lastRenderedPageBreak/>
+        <w:drawing>
+          <wp:inline distT="0" distB="0" distL="0" distR="0" wp14:anchorId="033B2683" wp14:editId="76DE30E0">
+            <wp:extent cx="5943600" cy="2116455"/>
+            <wp:effectExtent l="0" t="0" r="0" b="4445"/>
+            <wp:docPr id="510102309" name="Picture 3" descr="A diagram of a computer&#10;&#10;Description automatically generated"/>
+            <wp:cNvGraphicFramePr>
+              <a:graphicFrameLocks xmlns:a="http://schemas.openxmlformats.org/drawingml/2006/main" noChangeAspect="1"/>
+            </wp:cNvGraphicFramePr>
+            <a:graphic xmlns:a="http://schemas.openxmlformats.org/drawingml/2006/main">
+              <a:graphicData uri="http://schemas.openxmlformats.org/drawingml/2006/picture">
+                <pic:pic xmlns:pic="http://schemas.openxmlformats.org/drawingml/2006/picture">
+                  <pic:nvPicPr>
+                    <pic:cNvPr id="510102309" name="Picture 3" descr="A diagram of a computer&#10;&#10;Description automatically generated"/>
+                    <pic:cNvPicPr/>
+                  </pic:nvPicPr>
+                  <pic:blipFill>
+                    <a:blip r:embed="rId50" cstate="print">
+                      <a:extLst>
+                        <a:ext uri="{28A0092B-C50C-407E-A947-70E740481C1C}">
+                          <a14:useLocalDpi xmlns:a14="http://schemas.microsoft.com/office/drawing/2010/main" val="0"/>
+                        </a:ext>
+                      </a:extLst>
+                    </a:blip>
+                    <a:stretch>
+                      <a:fillRect/>
+                    </a:stretch>
+                  </pic:blipFill>
+                  <pic:spPr>
+                    <a:xfrm>
+                      <a:off x="0" y="0"/>
+                      <a:ext cx="5943600" cy="2116455"/>
+                    </a:xfrm>
+                    <a:prstGeom prst="rect">
+                      <a:avLst/>
+                    </a:prstGeom>
+                  </pic:spPr>
+                </pic:pic>
+              </a:graphicData>
+            </a:graphic>
+          </wp:inline>
+        </w:drawing>
+      </w:r>
+    </w:p>
+    <w:p>
+      <w:pPr>
+        <w:jc w:val="center"/>
+      </w:pPr>
+      <w:r>
+        <w:t>(b)</w:t>
+      </w:r>
+    </w:p>
+    <w:p>
+      <w:pPr>
+        <w:jc w:val="center"/>
+      </w:pPr>
+    </w:p>
+    <w:p>
+      <w:pPr>
+        <w:jc w:val="center"/>
+      </w:pPr>
+      <w:r>
+        <w:rPr>
+          <w:noProof/>
+          <w14:ligatures w14:val="standardContextual"/>
+        </w:rPr>
+        <w:drawing>
+          <wp:inline distT="0" distB="0" distL="0" distR="0" wp14:anchorId="73F5DFCC" wp14:editId="4A10857F">
+            <wp:extent cx="5943600" cy="2233930"/>
+            <wp:effectExtent l="0" t="0" r="0" b="1270"/>
+            <wp:docPr id="2022212588" name="Picture 4" descr="A diagram of a computer system&#10;&#10;Description automatically generated"/>
+            <wp:cNvGraphicFramePr>
+              <a:graphicFrameLocks xmlns:a="http://schemas.openxmlformats.org/drawingml/2006/main" noChangeAspect="1"/>
+            </wp:cNvGraphicFramePr>
+            <a:graphic xmlns:a="http://schemas.openxmlformats.org/drawingml/2006/main">
+              <a:graphicData uri="http://schemas.openxmlformats.org/drawingml/2006/picture">
+                <pic:pic xmlns:pic="http://schemas.openxmlformats.org/drawingml/2006/picture">
+                  <pic:nvPicPr>
+                    <pic:cNvPr id="2022212588" name="Picture 4" descr="A diagram of a computer system&#10;&#10;Description automatically generated"/>
+                    <pic:cNvPicPr/>
+                  </pic:nvPicPr>
+                  <pic:blipFill>
+                    <a:blip r:embed="rId51" cstate="print">
+                      <a:extLst>
+                        <a:ext uri="{28A0092B-C50C-407E-A947-70E740481C1C}">
+                          <a14:useLocalDpi xmlns:a14="http://schemas.microsoft.com/office/drawing/2010/main" val="0"/>
+                        </a:ext>
+                      </a:extLst>
+                    </a:blip>
+                    <a:stretch>
+                      <a:fillRect/>
+                    </a:stretch>
+                  </pic:blipFill>
+                  <pic:spPr>
+                    <a:xfrm>
+                      <a:off x="0" y="0"/>
+                      <a:ext cx="5943600" cy="2233930"/>
+                    </a:xfrm>
+                    <a:prstGeom prst="rect">
+                      <a:avLst/>
+                    </a:prstGeom>
+                  </pic:spPr>
+                </pic:pic>
+              </a:graphicData>
+            </a:graphic>
+          </wp:inline>
+        </w:drawing>
+      </w:r>
+    </w:p>
+    <w:p>
+      <w:pPr>
+        <w:jc w:val="center"/>
+      </w:pPr>
+      <w:r>
+        <w:t>(c)</w:t>
+      </w:r>
+    </w:p>
+    <w:p>
+      <w:pPr>
+        <w:pStyle w:val="Caption"/>
+        <w:rPr>
+          <w:rFonts w:ascii="Times New Roman" w:hAnsi="Times New Roman" w:cs="Times New Roman"/>
+          <w:color w:val="000000" w:themeColor="text1"/>
+          <w:sz w:val="24"/>
+          <w:szCs w:val="24"/>
+        </w:rPr>
+      </w:pPr>
+      <w:bookmarkStart w:id="31" w:name="_Ref164915764"/>
+      <w:r>
+        <w:rPr>
+          <w:rFonts w:ascii="Times New Roman" w:hAnsi="Times New Roman" w:cs="Times New Roman"/>
+          <w:color w:val="000000" w:themeColor="text1"/>
+          <w:sz w:val="24"/>
+          <w:szCs w:val="24"/>
+        </w:rPr>
+        <w:t xml:space="preserve">Figure </w:t>
+      </w:r>
+      <w:r>
+        <w:rPr>
+          <w:rFonts w:ascii="Times New Roman" w:hAnsi="Times New Roman" w:cs="Times New Roman"/>
+          <w:color w:val="000000" w:themeColor="text1"/>
+          <w:sz w:val="24"/>
+          <w:szCs w:val="24"/>
+        </w:rPr>
+        <w:fldChar w:fldCharType="begin"/>
+      </w:r>
+      <w:r>
+        <w:rPr>
+          <w:rFonts w:ascii="Times New Roman" w:hAnsi="Times New Roman" w:cs="Times New Roman"/>
+          <w:color w:val="000000" w:themeColor="text1"/>
+          <w:sz w:val="24"/>
+          <w:szCs w:val="24"/>
+        </w:rPr>
+        <w:instrText xml:space="preserve"> SEQ Figure \* ARABIC </w:instrText>
+      </w:r>
+      <w:r>
+        <w:rPr>
+          <w:rFonts w:ascii="Times New Roman" w:hAnsi="Times New Roman" w:cs="Times New Roman"/>
+          <w:color w:val="000000" w:themeColor="text1"/>
+          <w:sz w:val="24"/>
+          <w:szCs w:val="24"/>
+        </w:rPr>
+        <w:fldChar w:fldCharType="separate"/>
+      </w:r>
+      <w:r>
+        <w:rPr>
+          <w:rFonts w:ascii="Times New Roman" w:hAnsi="Times New Roman" w:cs="Times New Roman"/>
+          <w:noProof/>
+          <w:color w:val="000000" w:themeColor="text1"/>
+          <w:sz w:val="24"/>
+          <w:szCs w:val="24"/>
+        </w:rPr>
+        <w:t>24</w:t>
+      </w:r>
+      <w:r>
+        <w:rPr>
+          <w:rFonts w:ascii="Times New Roman" w:hAnsi="Times New Roman" w:cs="Times New Roman"/>
+          <w:color w:val="000000" w:themeColor="text1"/>
+          <w:sz w:val="24"/>
+          <w:szCs w:val="24"/>
+        </w:rPr>
+        <w:fldChar w:fldCharType="end"/>
+      </w:r>
+      <w:bookmarkEnd w:id="31"/>
+      <w:r>
+        <w:rPr>
+          <w:rFonts w:ascii="Times New Roman" w:hAnsi="Times New Roman" w:cs="Times New Roman"/>
+          <w:color w:val="000000" w:themeColor="text1"/>
+          <w:sz w:val="24"/>
+          <w:szCs w:val="24"/>
+        </w:rPr>
+        <w:t>: (a) F16 closed-loop for roll-pitch-yaw rate control (b) F16 controller (c) F16 plant</w:t>
+      </w:r>
+      <w:r>
+        <w:rPr>
+          <w:rFonts w:ascii="Times New Roman" w:hAnsi="Times New Roman" w:cs="Times New Roman"/>
+          <w:color w:val="000000" w:themeColor="text1"/>
+          <w:sz w:val="24"/>
+          <w:szCs w:val="24"/>
+        </w:rPr>
+        <w:t>.</w:t>
+      </w:r>
+    </w:p>
+    <w:p>
+      <w:r>
+        <w:lastRenderedPageBreak/>
+        <w:drawing>
+          <wp:inline distT="0" distB="0" distL="0" distR="0" wp14:anchorId="47A240C4" wp14:editId="016585ED">
+            <wp:extent cx="5943600" cy="4457700"/>
+            <wp:effectExtent l="0" t="0" r="0" b="0"/>
+            <wp:docPr id="638138916" name="Picture 1"/>
+            <wp:cNvGraphicFramePr>
+              <a:graphicFrameLocks xmlns:a="http://schemas.openxmlformats.org/drawingml/2006/main" noChangeAspect="1"/>
+            </wp:cNvGraphicFramePr>
+            <a:graphic xmlns:a="http://schemas.openxmlformats.org/drawingml/2006/main">
+              <a:graphicData uri="http://schemas.openxmlformats.org/drawingml/2006/picture">
+                <pic:pic xmlns:pic="http://schemas.openxmlformats.org/drawingml/2006/picture">
+                  <pic:nvPicPr>
+                    <pic:cNvPr id="638138916" name=""/>
+                    <pic:cNvPicPr/>
+                  </pic:nvPicPr>
+                  <pic:blipFill>
+                    <a:blip r:embed="rId52"/>
                     <a:stretch>
                       <a:fillRect/>
                     </a:stretch>
@@ -20919,6 +21290,92 @@
             </a:graphic>
           </wp:inline>
         </w:drawing>
+      </w:r>
+    </w:p>
+    <w:p>
+      <w:pPr>
+        <w:pStyle w:val="Caption"/>
+        <w:rPr>
+          <w:rFonts w:ascii="Times New Roman" w:hAnsi="Times New Roman" w:cs="Times New Roman"/>
+          <w:color w:val="000000" w:themeColor="text1"/>
+          <w:sz w:val="24"/>
+          <w:szCs w:val="24"/>
+        </w:rPr>
+      </w:pPr>
+      <w:bookmarkStart w:id="32" w:name="_Ref164916007"/>
+      <w:r>
+        <w:rPr>
+          <w:rFonts w:ascii="Times New Roman" w:hAnsi="Times New Roman" w:cs="Times New Roman"/>
+          <w:color w:val="000000" w:themeColor="text1"/>
+          <w:sz w:val="24"/>
+          <w:szCs w:val="24"/>
+        </w:rPr>
+        <w:t xml:space="preserve">Figure </w:t>
+      </w:r>
+      <w:r>
+        <w:rPr>
+          <w:rFonts w:ascii="Times New Roman" w:hAnsi="Times New Roman" w:cs="Times New Roman"/>
+          <w:color w:val="000000" w:themeColor="text1"/>
+          <w:sz w:val="24"/>
+          <w:szCs w:val="24"/>
+        </w:rPr>
+        <w:fldChar w:fldCharType="begin"/>
+      </w:r>
+      <w:r>
+        <w:rPr>
+          <w:rFonts w:ascii="Times New Roman" w:hAnsi="Times New Roman" w:cs="Times New Roman"/>
+          <w:color w:val="000000" w:themeColor="text1"/>
+          <w:sz w:val="24"/>
+          <w:szCs w:val="24"/>
+        </w:rPr>
+        <w:instrText xml:space="preserve"> SEQ Figure \* ARABIC </w:instrText>
+      </w:r>
+      <w:r>
+        <w:rPr>
+          <w:rFonts w:ascii="Times New Roman" w:hAnsi="Times New Roman" w:cs="Times New Roman"/>
+          <w:color w:val="000000" w:themeColor="text1"/>
+          <w:sz w:val="24"/>
+          <w:szCs w:val="24"/>
+        </w:rPr>
+        <w:fldChar w:fldCharType="separate"/>
+      </w:r>
+      <w:r>
+        <w:rPr>
+          <w:rFonts w:ascii="Times New Roman" w:hAnsi="Times New Roman" w:cs="Times New Roman"/>
+          <w:noProof/>
+          <w:color w:val="000000" w:themeColor="text1"/>
+          <w:sz w:val="24"/>
+          <w:szCs w:val="24"/>
+        </w:rPr>
+        <w:t>25</w:t>
+      </w:r>
+      <w:r>
+        <w:rPr>
+          <w:rFonts w:ascii="Times New Roman" w:hAnsi="Times New Roman" w:cs="Times New Roman"/>
+          <w:color w:val="000000" w:themeColor="text1"/>
+          <w:sz w:val="24"/>
+          <w:szCs w:val="24"/>
+        </w:rPr>
+        <w:fldChar w:fldCharType="end"/>
+      </w:r>
+      <w:bookmarkEnd w:id="32"/>
+      <w:r>
+        <w:rPr>
+          <w:rFonts w:ascii="Times New Roman" w:hAnsi="Times New Roman" w:cs="Times New Roman"/>
+          <w:color w:val="000000" w:themeColor="text1"/>
+          <w:sz w:val="24"/>
+          <w:szCs w:val="24"/>
+        </w:rPr>
+        <w:t>: Roll-pitch-yaw rate responses for doublet commands</w:t>
+      </w:r>
+      <w:r>
+        <w:rPr>
+          <w:rFonts w:ascii="Times New Roman" w:hAnsi="Times New Roman" w:cs="Times New Roman"/>
+          <w:color w:val="000000" w:themeColor="text1"/>
+          <w:sz w:val="24"/>
+          <w:szCs w:val="24"/>
+        </w:rPr>
+        <w:t>.</w:t>
       </w:r>
     </w:p>
     <w:p>
@@ -21433,7 +21890,7 @@
       </w:tr>
     </w:tbl>
     <w:p>
-      <w:bookmarkStart w:id="31" w:name="_Toc156115934"/>
+      <w:bookmarkStart w:id="33" w:name="_Toc156115934"/>
     </w:p>
     <w:p>
       <w:pPr>
@@ -22070,7 +22527,7 @@
           <w:rFonts w:ascii="Times New Roman" w:hAnsi="Times New Roman" w:cs="Times New Roman"/>
         </w:rPr>
       </w:pPr>
-      <w:bookmarkStart w:id="32" w:name="_Toc156127442"/>
+      <w:bookmarkStart w:id="34" w:name="_Toc156127442"/>
       <w:r>
         <w:rPr>
           <w:rFonts w:ascii="Times New Roman" w:hAnsi="Times New Roman" w:cs="Times New Roman"/>
@@ -22084,7 +22541,7 @@
         </w:rPr>
         <w:t>B</w:t>
       </w:r>
-      <w:bookmarkEnd w:id="32"/>
+      <w:bookmarkEnd w:id="34"/>
     </w:p>
     <w:p/>
     <w:p>
@@ -40261,7 +40718,7 @@
           <w:rFonts w:ascii="Times New Roman" w:hAnsi="Times New Roman" w:cs="Times New Roman"/>
         </w:rPr>
       </w:pPr>
-      <w:bookmarkStart w:id="33" w:name="_Toc156127443"/>
+      <w:bookmarkStart w:id="35" w:name="_Toc156127443"/>
       <w:r>
         <w:rPr>
           <w:rFonts w:ascii="Times New Roman" w:hAnsi="Times New Roman" w:cs="Times New Roman"/>
@@ -40269,8 +40726,8 @@
         <w:lastRenderedPageBreak/>
         <w:t>References</w:t>
       </w:r>
-      <w:bookmarkEnd w:id="31"/>
       <w:bookmarkEnd w:id="33"/>
+      <w:bookmarkEnd w:id="35"/>
     </w:p>
     <w:p/>
     <w:p>

</xml_diff>

<commit_message>
working on lead compensator
</commit_message>
<xml_diff>
--- a/Book.docx
+++ b/Book.docx
@@ -10521,7 +10521,21 @@
           <w:sz w:val="24"/>
           <w:szCs w:val="24"/>
         </w:rPr>
-        <w:t>: Anti-windup filter</w:t>
+        <w:t xml:space="preserve">: </w:t>
+      </w:r>
+      <w:r>
+        <w:rPr>
+          <w:sz w:val="24"/>
+          <w:szCs w:val="24"/>
+        </w:rPr>
+        <w:t>Closed-loop implementation with a</w:t>
+      </w:r>
+      <w:r>
+        <w:rPr>
+          <w:sz w:val="24"/>
+          <w:szCs w:val="24"/>
+        </w:rPr>
+        <w:t>nti-windup filter</w:t>
       </w:r>
       <w:r>
         <w:rPr>
@@ -10985,6 +10999,9 @@
       <w:r>
         <w:t>.</w:t>
       </w:r>
+      <w:r>
+        <w:t xml:space="preserve"> Note that for actual implementation we need to set the setpoint gains on the proportional and derivative paths properly. This is discussed later on in this section.</w:t>
+      </w:r>
     </w:p>
     <w:p>
       <w:pPr>
@@ -11001,10 +11018,10 @@
           <w14:ligatures w14:val="standardContextual"/>
         </w:rPr>
         <w:drawing>
-          <wp:inline distT="0" distB="0" distL="0" distR="0" wp14:anchorId="773D3B0C" wp14:editId="72F82725">
+          <wp:inline distT="0" distB="0" distL="0" distR="0" wp14:anchorId="2281D2A7" wp14:editId="5EBA42E4">
             <wp:extent cx="5943600" cy="1579880"/>
             <wp:effectExtent l="0" t="0" r="0" b="0"/>
-            <wp:docPr id="476229305" name="Picture 8" descr="A diagram of a machine&#10;&#10;Description automatically generated"/>
+            <wp:docPr id="936361610" name="Picture 10" descr="A diagram of a machine&#10;&#10;Description automatically generated"/>
             <wp:cNvGraphicFramePr>
               <a:graphicFrameLocks xmlns:a="http://schemas.openxmlformats.org/drawingml/2006/main" noChangeAspect="1"/>
             </wp:cNvGraphicFramePr>
@@ -11012,7 +11029,7 @@
               <a:graphicData uri="http://schemas.openxmlformats.org/drawingml/2006/picture">
                 <pic:pic xmlns:pic="http://schemas.openxmlformats.org/drawingml/2006/picture">
                   <pic:nvPicPr>
-                    <pic:cNvPr id="476229305" name="Picture 8" descr="A diagram of a machine&#10;&#10;Description automatically generated"/>
+                    <pic:cNvPr id="936361610" name="Picture 10" descr="A diagram of a machine&#10;&#10;Description automatically generated"/>
                     <pic:cNvPicPr/>
                   </pic:nvPicPr>
                   <pic:blipFill>
@@ -11102,7 +11119,7 @@
           <w:sz w:val="24"/>
           <w:szCs w:val="24"/>
         </w:rPr>
-        <w:t>: Simulink implementation of the derivative term in a PID controller.</w:t>
+        <w:t>: PID controller.</w:t>
       </w:r>
     </w:p>
     <w:p>
@@ -11127,7 +11144,6 @@
         <w:rPr>
           <w:rFonts w:ascii="Times New Roman" w:eastAsia="Times New Roman" w:hAnsi="Times New Roman" w:cs="Times New Roman"/>
         </w:rPr>
-        <w:lastRenderedPageBreak/>
         <w:t>Usage of derivative term for a PID controller</w:t>
       </w:r>
       <w:bookmarkEnd w:id="28"/>
@@ -11626,12 +11642,11 @@
           <w:noProof/>
           <w14:ligatures w14:val="standardContextual"/>
         </w:rPr>
-        <w:lastRenderedPageBreak/>
         <w:drawing>
-          <wp:inline distT="0" distB="0" distL="0" distR="0" wp14:anchorId="0CDC2BBA" wp14:editId="16EF6868">
-            <wp:extent cx="5943600" cy="2699385"/>
-            <wp:effectExtent l="0" t="0" r="0" b="5715"/>
-            <wp:docPr id="187069126" name="Picture 1" descr="A diagram of a computer program&#10;&#10;Description automatically generated"/>
+          <wp:inline distT="0" distB="0" distL="0" distR="0" wp14:anchorId="5968E911" wp14:editId="7CF61779">
+            <wp:extent cx="5943600" cy="2888615"/>
+            <wp:effectExtent l="0" t="0" r="0" b="0"/>
+            <wp:docPr id="984712621" name="Picture 9" descr="A diagram of a computer program&#10;&#10;Description automatically generated"/>
             <wp:cNvGraphicFramePr>
               <a:graphicFrameLocks xmlns:a="http://schemas.openxmlformats.org/drawingml/2006/main" noChangeAspect="1"/>
             </wp:cNvGraphicFramePr>
@@ -11639,11 +11654,11 @@
               <a:graphicData uri="http://schemas.openxmlformats.org/drawingml/2006/picture">
                 <pic:pic xmlns:pic="http://schemas.openxmlformats.org/drawingml/2006/picture">
                   <pic:nvPicPr>
-                    <pic:cNvPr id="187069126" name="Picture 1" descr="A diagram of a computer program&#10;&#10;Description automatically generated"/>
+                    <pic:cNvPr id="984712621" name="Picture 9" descr="A diagram of a computer program&#10;&#10;Description automatically generated"/>
                     <pic:cNvPicPr/>
                   </pic:nvPicPr>
                   <pic:blipFill>
-                    <a:blip r:embed="rId32" cstate="print">
+                    <a:blip r:embed="rId32">
                       <a:extLst>
                         <a:ext uri="{28A0092B-C50C-407E-A947-70E740481C1C}">
                           <a14:useLocalDpi xmlns:a14="http://schemas.microsoft.com/office/drawing/2010/main" val="0"/>
@@ -11657,7 +11672,7 @@
                   <pic:spPr>
                     <a:xfrm>
                       <a:off x="0" y="0"/>
-                      <a:ext cx="5943600" cy="2699385"/>
+                      <a:ext cx="5943600" cy="2888615"/>
                     </a:xfrm>
                     <a:prstGeom prst="rect">
                       <a:avLst/>
@@ -11891,7 +11906,6 @@
         <w:spacing w:line="360" w:lineRule="auto"/>
       </w:pPr>
       <w:r>
-        <w:lastRenderedPageBreak/>
         <w:t>It is important to note that the derivative term is implemented with set-point gain (</w:t>
       </w:r>
       <m:oMath>
@@ -12160,11 +12174,1164 @@
       </w:r>
     </w:p>
     <w:p/>
+    <w:p>
+      <w:pPr>
+        <w:pStyle w:val="Heading2"/>
+        <w:numPr>
+          <w:ilvl w:val="2"/>
+          <w:numId w:val="14"/>
+        </w:numPr>
+        <w:spacing w:line="360" w:lineRule="auto"/>
+        <w:rPr>
+          <w:rFonts w:ascii="Times New Roman" w:eastAsia="Times New Roman" w:hAnsi="Times New Roman" w:cs="Times New Roman"/>
+        </w:rPr>
+      </w:pPr>
+      <w:r>
+        <w:rPr>
+          <w:rFonts w:ascii="Times New Roman" w:eastAsia="Times New Roman" w:hAnsi="Times New Roman" w:cs="Times New Roman"/>
+        </w:rPr>
+        <w:t>Lead Compensator</w:t>
+      </w:r>
+    </w:p>
+    <w:p/>
+    <w:p>
+      <w:r>
+        <w:t xml:space="preserve">One of the drawbacks of implementing derivative control in PID is amplification of noise in the controller output. </w:t>
+      </w:r>
+      <w:r>
+        <w:t>Derivative action in a PID (Proportional-Integral-Derivative) controller calculates the rate of change of the process error, which can be extremely useful for predicting future behavior of the error. However, since differentiation tends to amplify high-frequency signals, any noise present in the error signal can be significantly amplified, leading to erratic or overly aggressive control actions.</w:t>
+      </w:r>
+      <w:r>
+        <w:t xml:space="preserve"> </w:t>
+      </w:r>
+      <w:r>
+        <w:t>This effect is particula</w:t>
+      </w:r>
+      <w:r>
+        <w:t>10</w:t>
+      </w:r>
+      <w:r>
+        <w:t xml:space="preserve">rly problematic in systems where the </w:t>
+      </w:r>
+      <w:r>
+        <w:lastRenderedPageBreak/>
+        <w:t>measurement signals are noisy or when the system itself has high-frequency dynamics that are not well-damped.</w:t>
+      </w:r>
+      <w:r>
+        <w:t xml:space="preserve"> </w:t>
+      </w:r>
+    </w:p>
+    <w:p/>
+    <w:p>
+      <w:r>
+        <w:t xml:space="preserve">One of the ways to mitigate this is the usage of a </w:t>
+      </w:r>
+      <w:r>
+        <w:rPr>
+          <w:i/>
+          <w:iCs/>
+        </w:rPr>
+        <w:t>lead compensator</w:t>
+      </w:r>
+      <w:r>
+        <w:t xml:space="preserve"> along with a PI controller</w:t>
+      </w:r>
+      <w:r>
+        <w:t>. The goal of the lead compensator is to add phase to the closed-loop system when the phase margin is low. The lead compensator is modeled as a transfer function shown below:</w:t>
+      </w:r>
+    </w:p>
+    <w:p/>
+    <w:p>
+      <w:pPr>
+        <w:jc w:val="center"/>
+      </w:pPr>
+    </w:p>
+    <w:tbl>
+      <w:tblPr>
+        <w:tblStyle w:val="TableGrid"/>
+        <w:tblW w:w="0" w:type="auto"/>
+        <w:tblInd w:w="3325" w:type="dxa"/>
+        <w:tblBorders>
+          <w:top w:val="none" w:sz="0" w:space="0" w:color="auto"/>
+          <w:left w:val="none" w:sz="0" w:space="0" w:color="auto"/>
+          <w:bottom w:val="none" w:sz="0" w:space="0" w:color="auto"/>
+          <w:right w:val="none" w:sz="0" w:space="0" w:color="auto"/>
+          <w:insideH w:val="none" w:sz="0" w:space="0" w:color="auto"/>
+          <w:insideV w:val="none" w:sz="0" w:space="0" w:color="auto"/>
+        </w:tblBorders>
+        <w:tblLook w:val="04A0" w:firstRow="1" w:lastRow="0" w:firstColumn="1" w:lastColumn="0" w:noHBand="0" w:noVBand="1"/>
+      </w:tblPr>
+      <w:tblGrid>
+        <w:gridCol w:w="2255"/>
+        <w:gridCol w:w="3055"/>
+      </w:tblGrid>
+      <w:tr>
+        <w:tc>
+          <w:tcPr>
+            <w:tcW w:w="2255" w:type="dxa"/>
+          </w:tcPr>
+          <w:p>
+            <w:pPr>
+              <w:pStyle w:val="Caption"/>
+              <w:spacing w:line="360" w:lineRule="auto"/>
+              <w:rPr>
+                <w:i w:val="0"/>
+                <w:iCs w:val="0"/>
+                <w:sz w:val="24"/>
+                <w:szCs w:val="24"/>
+              </w:rPr>
+            </w:pPr>
+            <m:oMathPara>
+              <m:oMath>
+                <m:sSub>
+                  <m:sSubPr>
+                    <m:ctrlPr>
+                      <w:rPr>
+                        <w:rFonts w:ascii="Cambria Math" w:hAnsi="Cambria Math"/>
+                        <w:iCs w:val="0"/>
+                        <w:color w:val="auto"/>
+                        <w:sz w:val="24"/>
+                        <w:szCs w:val="24"/>
+                      </w:rPr>
+                    </m:ctrlPr>
+                  </m:sSubPr>
+                  <m:e>
+                    <m:r>
+                      <w:rPr>
+                        <w:rFonts w:ascii="Cambria Math" w:hAnsi="Cambria Math"/>
+                        <w:color w:val="auto"/>
+                        <w:sz w:val="24"/>
+                        <w:szCs w:val="24"/>
+                      </w:rPr>
+                      <m:t>K</m:t>
+                    </m:r>
+                  </m:e>
+                  <m:sub>
+                    <m:r>
+                      <w:rPr>
+                        <w:rFonts w:ascii="Cambria Math" w:hAnsi="Cambria Math"/>
+                        <w:color w:val="auto"/>
+                        <w:sz w:val="24"/>
+                        <w:szCs w:val="24"/>
+                      </w:rPr>
+                      <m:t>lead</m:t>
+                    </m:r>
+                  </m:sub>
+                </m:sSub>
+                <m:r>
+                  <w:rPr>
+                    <w:rFonts w:ascii="Cambria Math" w:hAnsi="Cambria Math"/>
+                    <w:color w:val="auto"/>
+                    <w:sz w:val="24"/>
+                    <w:szCs w:val="24"/>
+                  </w:rPr>
+                  <m:t>=</m:t>
+                </m:r>
+                <m:r>
+                  <w:rPr>
+                    <w:rFonts w:ascii="Cambria Math" w:hAnsi="Cambria Math"/>
+                    <w:color w:val="auto"/>
+                    <w:sz w:val="24"/>
+                    <w:szCs w:val="24"/>
+                  </w:rPr>
+                  <m:t>K</m:t>
+                </m:r>
+                <m:f>
+                  <m:fPr>
+                    <m:ctrlPr>
+                      <w:rPr>
+                        <w:rFonts w:ascii="Cambria Math" w:hAnsi="Cambria Math"/>
+                        <w:iCs w:val="0"/>
+                        <w:color w:val="auto"/>
+                        <w:sz w:val="24"/>
+                        <w:szCs w:val="24"/>
+                      </w:rPr>
+                    </m:ctrlPr>
+                  </m:fPr>
+                  <m:num>
+                    <m:r>
+                      <w:rPr>
+                        <w:rFonts w:ascii="Cambria Math" w:hAnsi="Cambria Math"/>
+                        <w:color w:val="auto"/>
+                        <w:sz w:val="24"/>
+                        <w:szCs w:val="24"/>
+                      </w:rPr>
+                      <m:t>(s+z)</m:t>
+                    </m:r>
+                  </m:num>
+                  <m:den>
+                    <m:r>
+                      <w:rPr>
+                        <w:rFonts w:ascii="Cambria Math" w:hAnsi="Cambria Math"/>
+                        <w:color w:val="auto"/>
+                        <w:sz w:val="24"/>
+                        <w:szCs w:val="24"/>
+                      </w:rPr>
+                      <m:t>(s+p)</m:t>
+                    </m:r>
+                  </m:den>
+                </m:f>
+                <m:r>
+                  <w:rPr>
+                    <w:rFonts w:ascii="Cambria Math" w:hAnsi="Cambria Math"/>
+                    <w:color w:val="auto"/>
+                    <w:sz w:val="24"/>
+                    <w:szCs w:val="24"/>
+                  </w:rPr>
+                  <m:t>.</m:t>
+                </m:r>
+              </m:oMath>
+            </m:oMathPara>
+          </w:p>
+        </w:tc>
+        <w:tc>
+          <w:tcPr>
+            <w:tcW w:w="3055" w:type="dxa"/>
+          </w:tcPr>
+          <w:p>
+            <w:pPr>
+              <w:spacing w:line="360" w:lineRule="auto"/>
+              <w:jc w:val="right"/>
+            </w:pPr>
+            <w:r>
+              <w:t>(</w:t>
+            </w:r>
+            <w:r>
+              <w:fldChar w:fldCharType="begin"/>
+            </w:r>
+            <w:r>
+              <w:instrText xml:space="preserve"> SEQ Equation \* ARABIC </w:instrText>
+            </w:r>
+            <w:r>
+              <w:fldChar w:fldCharType="separate"/>
+            </w:r>
+            <w:r>
+              <w:rPr>
+                <w:noProof/>
+              </w:rPr>
+              <w:t>3</w:t>
+            </w:r>
+            <w:r>
+              <w:rPr>
+                <w:noProof/>
+              </w:rPr>
+              <w:fldChar w:fldCharType="end"/>
+            </w:r>
+            <w:r>
+              <w:t>)</w:t>
+            </w:r>
+          </w:p>
+        </w:tc>
+      </w:tr>
+    </w:tbl>
+    <w:p>
+      <w:r>
+        <w:t xml:space="preserve">Thus, if the zero (z) of the transfer function is lower than the pole (p) then the compensator phase increases between the zero and the pole. This can be observed in the frequency response of an example lead compensator </w:t>
+      </w:r>
+      <m:oMath>
+        <m:r>
+          <w:rPr>
+            <w:rFonts w:ascii="Cambria Math" w:hAnsi="Cambria Math"/>
+          </w:rPr>
+          <m:t>10</m:t>
+        </m:r>
+        <m:f>
+          <m:fPr>
+            <m:ctrlPr>
+              <w:rPr>
+                <w:rFonts w:ascii="Cambria Math" w:hAnsi="Cambria Math"/>
+                <w:i/>
+              </w:rPr>
+            </m:ctrlPr>
+          </m:fPr>
+          <m:num>
+            <m:r>
+              <w:rPr>
+                <w:rFonts w:ascii="Cambria Math" w:hAnsi="Cambria Math"/>
+              </w:rPr>
+              <m:t>(s+1)</m:t>
+            </m:r>
+          </m:num>
+          <m:den>
+            <m:r>
+              <w:rPr>
+                <w:rFonts w:ascii="Cambria Math" w:hAnsi="Cambria Math"/>
+              </w:rPr>
+              <m:t>(s+10)</m:t>
+            </m:r>
+          </m:den>
+        </m:f>
+      </m:oMath>
+      <w:r>
+        <w:t>.</w:t>
+      </w:r>
+      <w:r>
+        <w:t xml:space="preserve"> This compensator adds a maximum phase angle of about 55 degrees at a frequency of 3.1 rad/sec as shown in </w:t>
+      </w:r>
+      <w:r>
+        <w:fldChar w:fldCharType="begin"/>
+      </w:r>
+      <w:r>
+        <w:instrText xml:space="preserve"> REF _Ref166142299 \h </w:instrText>
+      </w:r>
+      <w:r>
+        <w:fldChar w:fldCharType="separate"/>
+      </w:r>
+      <w:r>
+        <w:t xml:space="preserve">Figure </w:t>
+      </w:r>
+      <w:r>
+        <w:rPr>
+          <w:noProof/>
+        </w:rPr>
+        <w:t>18</w:t>
+      </w:r>
+      <w:r>
+        <w:fldChar w:fldCharType="end"/>
+      </w:r>
+      <w:r>
+        <w:t>.</w:t>
+      </w:r>
+    </w:p>
+    <w:p>
+      <w:pPr>
+        <w:jc w:val="center"/>
+      </w:pPr>
+      <w:r>
+        <w:drawing>
+          <wp:inline distT="0" distB="0" distL="0" distR="0" wp14:anchorId="1154ACC9" wp14:editId="3DD9340D">
+            <wp:extent cx="4242816" cy="3182112"/>
+            <wp:effectExtent l="0" t="0" r="0" b="0"/>
+            <wp:docPr id="1120356252" name="Picture 1"/>
+            <wp:cNvGraphicFramePr>
+              <a:graphicFrameLocks xmlns:a="http://schemas.openxmlformats.org/drawingml/2006/main" noChangeAspect="1"/>
+            </wp:cNvGraphicFramePr>
+            <a:graphic xmlns:a="http://schemas.openxmlformats.org/drawingml/2006/main">
+              <a:graphicData uri="http://schemas.openxmlformats.org/drawingml/2006/picture">
+                <pic:pic xmlns:pic="http://schemas.openxmlformats.org/drawingml/2006/picture">
+                  <pic:nvPicPr>
+                    <pic:cNvPr id="1120356252" name=""/>
+                    <pic:cNvPicPr/>
+                  </pic:nvPicPr>
+                  <pic:blipFill>
+                    <a:blip r:embed="rId35"/>
+                    <a:stretch>
+                      <a:fillRect/>
+                    </a:stretch>
+                  </pic:blipFill>
+                  <pic:spPr>
+                    <a:xfrm>
+                      <a:off x="0" y="0"/>
+                      <a:ext cx="4242816" cy="3182112"/>
+                    </a:xfrm>
+                    <a:prstGeom prst="rect">
+                      <a:avLst/>
+                    </a:prstGeom>
+                  </pic:spPr>
+                </pic:pic>
+              </a:graphicData>
+            </a:graphic>
+          </wp:inline>
+        </w:drawing>
+      </w:r>
+    </w:p>
+    <w:p>
+      <w:pPr>
+        <w:pStyle w:val="Caption"/>
+        <w:rPr>
+          <w:sz w:val="24"/>
+          <w:szCs w:val="24"/>
+        </w:rPr>
+      </w:pPr>
+      <w:bookmarkStart w:id="32" w:name="_Ref166142299"/>
+      <w:r>
+        <w:rPr>
+          <w:sz w:val="24"/>
+          <w:szCs w:val="24"/>
+        </w:rPr>
+        <w:t xml:space="preserve">Figure </w:t>
+      </w:r>
+      <w:r>
+        <w:rPr>
+          <w:sz w:val="24"/>
+          <w:szCs w:val="24"/>
+        </w:rPr>
+        <w:fldChar w:fldCharType="begin"/>
+      </w:r>
+      <w:r>
+        <w:rPr>
+          <w:sz w:val="24"/>
+          <w:szCs w:val="24"/>
+        </w:rPr>
+        <w:instrText xml:space="preserve"> SEQ Figure \* ARABIC </w:instrText>
+      </w:r>
+      <w:r>
+        <w:rPr>
+          <w:sz w:val="24"/>
+          <w:szCs w:val="24"/>
+        </w:rPr>
+        <w:fldChar w:fldCharType="separate"/>
+      </w:r>
+      <w:r>
+        <w:rPr>
+          <w:noProof/>
+          <w:sz w:val="24"/>
+          <w:szCs w:val="24"/>
+        </w:rPr>
+        <w:t>18</w:t>
+      </w:r>
+      <w:r>
+        <w:rPr>
+          <w:sz w:val="24"/>
+          <w:szCs w:val="24"/>
+        </w:rPr>
+        <w:fldChar w:fldCharType="end"/>
+      </w:r>
+      <w:bookmarkEnd w:id="32"/>
+      <w:r>
+        <w:rPr>
+          <w:sz w:val="24"/>
+          <w:szCs w:val="24"/>
+        </w:rPr>
+        <w:t>: Frequency response of lead compensator</w:t>
+      </w:r>
+      <w:r>
+        <w:rPr>
+          <w:sz w:val="24"/>
+          <w:szCs w:val="24"/>
+        </w:rPr>
+        <w:t xml:space="preserve"> </w:t>
+      </w:r>
+      <m:oMath>
+        <m:r>
+          <m:rPr>
+            <m:sty m:val="p"/>
+          </m:rPr>
+          <w:rPr>
+            <w:rFonts w:ascii="Cambria Math" w:hAnsi="Cambria Math"/>
+          </w:rPr>
+          <m:t>10</m:t>
+        </m:r>
+        <m:f>
+          <m:fPr>
+            <m:ctrlPr>
+              <w:rPr>
+                <w:rFonts w:ascii="Cambria Math" w:hAnsi="Cambria Math"/>
+                <w:iCs w:val="0"/>
+                <w:color w:val="auto"/>
+                <w:sz w:val="24"/>
+                <w:szCs w:val="24"/>
+              </w:rPr>
+            </m:ctrlPr>
+          </m:fPr>
+          <m:num>
+            <m:r>
+              <m:rPr>
+                <m:sty m:val="p"/>
+              </m:rPr>
+              <w:rPr>
+                <w:rFonts w:ascii="Cambria Math" w:hAnsi="Cambria Math"/>
+              </w:rPr>
+              <m:t>(s+1)</m:t>
+            </m:r>
+          </m:num>
+          <m:den>
+            <m:r>
+              <m:rPr>
+                <m:sty m:val="p"/>
+              </m:rPr>
+              <w:rPr>
+                <w:rFonts w:ascii="Cambria Math" w:hAnsi="Cambria Math"/>
+              </w:rPr>
+              <m:t>(s+10)</m:t>
+            </m:r>
+          </m:den>
+        </m:f>
+      </m:oMath>
+      <w:r>
+        <w:rPr>
+          <w:sz w:val="24"/>
+          <w:szCs w:val="24"/>
+        </w:rPr>
+        <w:t>.</w:t>
+      </w:r>
+    </w:p>
+    <w:p/>
+    <w:p>
+      <w:r>
+        <w:t xml:space="preserve">In order to design a lead compensator, we need to </w:t>
+      </w:r>
+      <w:r>
+        <w:t xml:space="preserve">calculate the </w:t>
+      </w:r>
+      <w:r>
+        <w:t>phase margin and corresponding frequency</w:t>
+      </w:r>
+      <w:r>
+        <w:t>,</w:t>
+      </w:r>
+      <w:r>
+        <w:t xml:space="preserve"> </w:t>
+      </w:r>
+      <m:oMath>
+        <m:r>
+          <w:rPr>
+            <w:rFonts w:ascii="Cambria Math" w:hAnsi="Cambria Math"/>
+          </w:rPr>
+          <m:t>ω</m:t>
+        </m:r>
+      </m:oMath>
+      <w:r>
+        <w:t>,</w:t>
+      </w:r>
+      <w:r>
+        <w:t xml:space="preserve"> of the closed-loop system. If we decided to add a phase of </w:t>
+      </w:r>
+      <m:oMath>
+        <m:r>
+          <w:rPr>
+            <w:rFonts w:ascii="Cambria Math" w:hAnsi="Cambria Math"/>
+          </w:rPr>
+          <m:t>ϕ</m:t>
+        </m:r>
+      </m:oMath>
+      <w:r>
+        <w:t xml:space="preserve"> </w:t>
+      </w:r>
+      <w:r>
+        <w:t>based on the desired phase margin</w:t>
+      </w:r>
+      <w:r>
+        <w:t xml:space="preserve">, then the terms </w:t>
+      </w:r>
+      <w:r>
+        <w:rPr>
+          <w:i/>
+          <w:iCs/>
+        </w:rPr>
+        <w:t>K</w:t>
+      </w:r>
+      <w:r>
+        <w:t xml:space="preserve">, </w:t>
+      </w:r>
+      <w:r>
+        <w:rPr>
+          <w:i/>
+          <w:iCs/>
+        </w:rPr>
+        <w:t>z</w:t>
+      </w:r>
+      <w:r>
+        <w:t xml:space="preserve">, and </w:t>
+      </w:r>
+      <w:r>
+        <w:rPr>
+          <w:i/>
+          <w:iCs/>
+        </w:rPr>
+        <w:t>p</w:t>
+      </w:r>
+      <w:r>
+        <w:t xml:space="preserve"> of the lead compensator are then calculated as follows.</w:t>
+      </w:r>
+    </w:p>
+    <w:p/>
+    <w:tbl>
+      <w:tblPr>
+        <w:tblStyle w:val="TableGrid"/>
+        <w:tblW w:w="0" w:type="auto"/>
+        <w:tblInd w:w="2605" w:type="dxa"/>
+        <w:tblBorders>
+          <w:top w:val="none" w:sz="0" w:space="0" w:color="auto"/>
+          <w:left w:val="none" w:sz="0" w:space="0" w:color="auto"/>
+          <w:bottom w:val="none" w:sz="0" w:space="0" w:color="auto"/>
+          <w:right w:val="none" w:sz="0" w:space="0" w:color="auto"/>
+          <w:insideH w:val="none" w:sz="0" w:space="0" w:color="auto"/>
+          <w:insideV w:val="none" w:sz="0" w:space="0" w:color="auto"/>
+        </w:tblBorders>
+        <w:tblLook w:val="04A0" w:firstRow="1" w:lastRow="0" w:firstColumn="1" w:lastColumn="0" w:noHBand="0" w:noVBand="1"/>
+      </w:tblPr>
+      <w:tblGrid>
+        <w:gridCol w:w="4860"/>
+        <w:gridCol w:w="1885"/>
+      </w:tblGrid>
+      <w:tr>
+        <w:tc>
+          <w:tcPr>
+            <w:tcW w:w="4860" w:type="dxa"/>
+          </w:tcPr>
+          <w:p>
+            <m:oMathPara>
+              <m:oMath>
+                <m:r>
+                  <w:rPr>
+                    <w:rFonts w:ascii="Cambria Math" w:hAnsi="Cambria Math"/>
+                  </w:rPr>
+                  <m:t>α=</m:t>
+                </m:r>
+                <m:f>
+                  <m:fPr>
+                    <m:ctrlPr>
+                      <w:rPr>
+                        <w:rFonts w:ascii="Cambria Math" w:hAnsi="Cambria Math"/>
+                        <w:i/>
+                      </w:rPr>
+                    </m:ctrlPr>
+                  </m:fPr>
+                  <m:num>
+                    <m:r>
+                      <w:rPr>
+                        <w:rFonts w:ascii="Cambria Math" w:hAnsi="Cambria Math"/>
+                      </w:rPr>
+                      <m:t>1-</m:t>
+                    </m:r>
+                    <m:func>
+                      <m:funcPr>
+                        <m:ctrlPr>
+                          <w:rPr>
+                            <w:rFonts w:ascii="Cambria Math" w:hAnsi="Cambria Math"/>
+                          </w:rPr>
+                        </m:ctrlPr>
+                      </m:funcPr>
+                      <m:fName>
+                        <m:r>
+                          <m:rPr>
+                            <m:sty m:val="p"/>
+                          </m:rPr>
+                          <w:rPr>
+                            <w:rFonts w:ascii="Cambria Math" w:hAnsi="Cambria Math"/>
+                          </w:rPr>
+                          <m:t>sin</m:t>
+                        </m:r>
+                        <m:ctrlPr>
+                          <w:rPr>
+                            <w:rFonts w:ascii="Cambria Math" w:hAnsi="Cambria Math"/>
+                            <w:i/>
+                          </w:rPr>
+                        </m:ctrlPr>
+                      </m:fName>
+                      <m:e>
+                        <m:d>
+                          <m:dPr>
+                            <m:ctrlPr>
+                              <w:rPr>
+                                <w:rFonts w:ascii="Cambria Math" w:hAnsi="Cambria Math"/>
+                                <w:i/>
+                              </w:rPr>
+                            </m:ctrlPr>
+                          </m:dPr>
+                          <m:e>
+                            <m:r>
+                              <w:rPr>
+                                <w:rFonts w:ascii="Cambria Math" w:hAnsi="Cambria Math"/>
+                              </w:rPr>
+                              <m:t>ϕ</m:t>
+                            </m:r>
+                          </m:e>
+                        </m:d>
+                      </m:e>
+                    </m:func>
+                  </m:num>
+                  <m:den>
+                    <m:r>
+                      <w:rPr>
+                        <w:rFonts w:ascii="Cambria Math" w:hAnsi="Cambria Math"/>
+                      </w:rPr>
+                      <m:t>1+</m:t>
+                    </m:r>
+                    <m:r>
+                      <m:rPr>
+                        <m:sty m:val="p"/>
+                      </m:rPr>
+                      <w:rPr>
+                        <w:rFonts w:ascii="Cambria Math" w:hAnsi="Cambria Math"/>
+                      </w:rPr>
+                      <m:t>sin⁡</m:t>
+                    </m:r>
+                    <m:r>
+                      <w:rPr>
+                        <w:rFonts w:ascii="Cambria Math" w:hAnsi="Cambria Math"/>
+                      </w:rPr>
+                      <m:t>(ϕ)</m:t>
+                    </m:r>
+                  </m:den>
+                </m:f>
+              </m:oMath>
+            </m:oMathPara>
+          </w:p>
+        </w:tc>
+        <w:tc>
+          <w:tcPr>
+            <w:tcW w:w="1885" w:type="dxa"/>
+          </w:tcPr>
+          <w:p/>
+        </w:tc>
+      </w:tr>
+      <w:tr>
+        <w:tc>
+          <w:tcPr>
+            <w:tcW w:w="4860" w:type="dxa"/>
+          </w:tcPr>
+          <w:p>
+            <m:oMathPara>
+              <m:oMath>
+                <m:r>
+                  <w:rPr>
+                    <w:rFonts w:ascii="Cambria Math" w:hAnsi="Cambria Math"/>
+                  </w:rPr>
+                  <m:t>T=</m:t>
+                </m:r>
+                <m:f>
+                  <m:fPr>
+                    <m:ctrlPr>
+                      <w:rPr>
+                        <w:rFonts w:ascii="Cambria Math" w:hAnsi="Cambria Math"/>
+                        <w:i/>
+                      </w:rPr>
+                    </m:ctrlPr>
+                  </m:fPr>
+                  <m:num>
+                    <m:r>
+                      <w:rPr>
+                        <w:rFonts w:ascii="Cambria Math" w:hAnsi="Cambria Math"/>
+                      </w:rPr>
+                      <m:t>1</m:t>
+                    </m:r>
+                  </m:num>
+                  <m:den>
+                    <m:r>
+                      <w:rPr>
+                        <w:rFonts w:ascii="Cambria Math" w:hAnsi="Cambria Math"/>
+                      </w:rPr>
+                      <m:t>ω</m:t>
+                    </m:r>
+                    <m:rad>
+                      <m:radPr>
+                        <m:degHide m:val="1"/>
+                        <m:ctrlPr>
+                          <w:rPr>
+                            <w:rFonts w:ascii="Cambria Math" w:hAnsi="Cambria Math"/>
+                            <w:i/>
+                          </w:rPr>
+                        </m:ctrlPr>
+                      </m:radPr>
+                      <m:deg/>
+                      <m:e>
+                        <m:r>
+                          <w:rPr>
+                            <w:rFonts w:ascii="Cambria Math" w:hAnsi="Cambria Math"/>
+                          </w:rPr>
+                          <m:t>α</m:t>
+                        </m:r>
+                      </m:e>
+                    </m:rad>
+                  </m:den>
+                </m:f>
+              </m:oMath>
+            </m:oMathPara>
+          </w:p>
+        </w:tc>
+        <w:tc>
+          <w:tcPr>
+            <w:tcW w:w="1885" w:type="dxa"/>
+          </w:tcPr>
+          <w:p>
+            <w:pPr>
+              <w:jc w:val="center"/>
+            </w:pPr>
+            <w:r>
+              <w:t>(</w:t>
+            </w:r>
+            <w:r>
+              <w:fldChar w:fldCharType="begin"/>
+            </w:r>
+            <w:r>
+              <w:instrText xml:space="preserve"> SEQ Equation \* ARABIC </w:instrText>
+            </w:r>
+            <w:r>
+              <w:fldChar w:fldCharType="separate"/>
+            </w:r>
+            <w:r>
+              <w:rPr>
+                <w:noProof/>
+              </w:rPr>
+              <w:t>4</w:t>
+            </w:r>
+            <w:r>
+              <w:rPr>
+                <w:noProof/>
+              </w:rPr>
+              <w:fldChar w:fldCharType="end"/>
+            </w:r>
+            <w:r>
+              <w:t>)</w:t>
+            </w:r>
+          </w:p>
+        </w:tc>
+      </w:tr>
+      <w:tr>
+        <w:tc>
+          <w:tcPr>
+            <w:tcW w:w="4860" w:type="dxa"/>
+          </w:tcPr>
+          <w:p>
+            <m:oMathPara>
+              <m:oMath>
+                <m:r>
+                  <w:rPr>
+                    <w:rFonts w:ascii="Cambria Math" w:hAnsi="Cambria Math"/>
+                  </w:rPr>
+                  <w:lastRenderedPageBreak/>
+                  <m:t>z=</m:t>
+                </m:r>
+                <m:f>
+                  <m:fPr>
+                    <m:ctrlPr>
+                      <w:rPr>
+                        <w:rFonts w:ascii="Cambria Math" w:hAnsi="Cambria Math"/>
+                        <w:i/>
+                      </w:rPr>
+                    </m:ctrlPr>
+                  </m:fPr>
+                  <m:num>
+                    <m:r>
+                      <w:rPr>
+                        <w:rFonts w:ascii="Cambria Math" w:hAnsi="Cambria Math"/>
+                      </w:rPr>
+                      <m:t>1</m:t>
+                    </m:r>
+                  </m:num>
+                  <m:den>
+                    <m:r>
+                      <w:rPr>
+                        <w:rFonts w:ascii="Cambria Math" w:hAnsi="Cambria Math"/>
+                      </w:rPr>
+                      <m:t>T</m:t>
+                    </m:r>
+                  </m:den>
+                </m:f>
+              </m:oMath>
+            </m:oMathPara>
+          </w:p>
+        </w:tc>
+        <w:tc>
+          <w:tcPr>
+            <w:tcW w:w="1885" w:type="dxa"/>
+          </w:tcPr>
+          <w:p/>
+        </w:tc>
+      </w:tr>
+      <w:tr>
+        <w:tc>
+          <w:tcPr>
+            <w:tcW w:w="4860" w:type="dxa"/>
+          </w:tcPr>
+          <w:p>
+            <m:oMathPara>
+              <m:oMath>
+                <m:r>
+                  <w:rPr>
+                    <w:rFonts w:ascii="Cambria Math" w:hAnsi="Cambria Math"/>
+                  </w:rPr>
+                  <m:t>p=</m:t>
+                </m:r>
+                <m:f>
+                  <m:fPr>
+                    <m:ctrlPr>
+                      <w:rPr>
+                        <w:rFonts w:ascii="Cambria Math" w:hAnsi="Cambria Math"/>
+                        <w:i/>
+                      </w:rPr>
+                    </m:ctrlPr>
+                  </m:fPr>
+                  <m:num>
+                    <m:r>
+                      <w:rPr>
+                        <w:rFonts w:ascii="Cambria Math" w:hAnsi="Cambria Math"/>
+                      </w:rPr>
+                      <m:t>1</m:t>
+                    </m:r>
+                  </m:num>
+                  <m:den>
+                    <m:r>
+                      <w:rPr>
+                        <w:rFonts w:ascii="Cambria Math" w:hAnsi="Cambria Math"/>
+                      </w:rPr>
+                      <m:t>αT</m:t>
+                    </m:r>
+                  </m:den>
+                </m:f>
+              </m:oMath>
+            </m:oMathPara>
+          </w:p>
+        </w:tc>
+        <w:tc>
+          <w:tcPr>
+            <w:tcW w:w="1885" w:type="dxa"/>
+          </w:tcPr>
+          <w:p/>
+        </w:tc>
+      </w:tr>
+      <w:tr>
+        <w:tc>
+          <w:tcPr>
+            <w:tcW w:w="4860" w:type="dxa"/>
+          </w:tcPr>
+          <w:p>
+            <m:oMathPara>
+              <m:oMath>
+                <m:r>
+                  <w:rPr>
+                    <w:rFonts w:ascii="Cambria Math" w:hAnsi="Cambria Math"/>
+                  </w:rPr>
+                  <m:t>K=</m:t>
+                </m:r>
+                <m:f>
+                  <m:fPr>
+                    <m:ctrlPr>
+                      <w:rPr>
+                        <w:rFonts w:ascii="Cambria Math" w:hAnsi="Cambria Math"/>
+                        <w:i/>
+                      </w:rPr>
+                    </m:ctrlPr>
+                  </m:fPr>
+                  <m:num>
+                    <m:r>
+                      <w:rPr>
+                        <w:rFonts w:ascii="Cambria Math" w:hAnsi="Cambria Math"/>
+                      </w:rPr>
+                      <m:t>1</m:t>
+                    </m:r>
+                  </m:num>
+                  <m:den>
+                    <m:r>
+                      <w:rPr>
+                        <w:rFonts w:ascii="Cambria Math" w:hAnsi="Cambria Math"/>
+                      </w:rPr>
+                      <m:t>α</m:t>
+                    </m:r>
+                  </m:den>
+                </m:f>
+              </m:oMath>
+            </m:oMathPara>
+          </w:p>
+        </w:tc>
+        <w:tc>
+          <w:tcPr>
+            <w:tcW w:w="1885" w:type="dxa"/>
+          </w:tcPr>
+          <w:p/>
+        </w:tc>
+      </w:tr>
+    </w:tbl>
+    <w:p/>
+    <w:p>
+      <w:r>
+        <w:t xml:space="preserve">We will illustrate this by an example. Let us consider the plant with transfer function </w:t>
+      </w:r>
+      <m:oMath>
+        <m:f>
+          <m:fPr>
+            <m:ctrlPr>
+              <w:rPr>
+                <w:rFonts w:ascii="Cambria Math" w:hAnsi="Cambria Math"/>
+                <w:i/>
+              </w:rPr>
+            </m:ctrlPr>
+          </m:fPr>
+          <m:num>
+            <m:r>
+              <w:rPr>
+                <w:rFonts w:ascii="Cambria Math" w:hAnsi="Cambria Math"/>
+              </w:rPr>
+              <m:t>10</m:t>
+            </m:r>
+          </m:num>
+          <m:den>
+            <m:sSup>
+              <m:sSupPr>
+                <m:ctrlPr>
+                  <w:rPr>
+                    <w:rFonts w:ascii="Cambria Math" w:hAnsi="Cambria Math"/>
+                    <w:i/>
+                  </w:rPr>
+                </m:ctrlPr>
+              </m:sSupPr>
+              <m:e>
+                <m:r>
+                  <w:rPr>
+                    <w:rFonts w:ascii="Cambria Math" w:hAnsi="Cambria Math"/>
+                  </w:rPr>
+                  <m:t>s</m:t>
+                </m:r>
+              </m:e>
+              <m:sup>
+                <m:r>
+                  <w:rPr>
+                    <w:rFonts w:ascii="Cambria Math" w:hAnsi="Cambria Math"/>
+                  </w:rPr>
+                  <m:t>2</m:t>
+                </m:r>
+              </m:sup>
+            </m:sSup>
+            <m:r>
+              <w:rPr>
+                <w:rFonts w:ascii="Cambria Math" w:hAnsi="Cambria Math"/>
+              </w:rPr>
+              <m:t>+s+5</m:t>
+            </m:r>
+          </m:den>
+        </m:f>
+      </m:oMath>
+      <w:r>
+        <w:t xml:space="preserve"> as we were using in the previous section. In </w:t>
+      </w:r>
+      <w:r>
+        <w:fldChar w:fldCharType="begin"/>
+      </w:r>
+      <w:r>
+        <w:instrText xml:space="preserve"> REF _Ref166143881 \h </w:instrText>
+      </w:r>
+      <w:r>
+        <w:fldChar w:fldCharType="separate"/>
+      </w:r>
+      <w:r>
+        <w:t xml:space="preserve">Figure </w:t>
+      </w:r>
+      <w:r>
+        <w:rPr>
+          <w:noProof/>
+        </w:rPr>
+        <w:t>19</w:t>
+      </w:r>
+      <w:r>
+        <w:fldChar w:fldCharType="end"/>
+      </w:r>
+      <w:r>
+        <w:t>, we show the Simulink implementation of the PID controller we earlier design in the top, and a PI controller with a lead compensator in the bottom.</w:t>
+      </w:r>
+    </w:p>
     <w:p/>
     <w:p/>
     <w:p/>
     <w:p/>
     <w:p/>
+    <w:p/>
+    <w:p/>
+    <w:p/>
+    <w:p>
+      <w:r>
+        <w:rPr>
+          <w:noProof/>
+          <w14:ligatures w14:val="standardContextual"/>
+        </w:rPr>
+        <w:drawing>
+          <wp:inline distT="0" distB="0" distL="0" distR="0" wp14:anchorId="37483EE4" wp14:editId="66876330">
+            <wp:extent cx="5943600" cy="2955290"/>
+            <wp:effectExtent l="0" t="0" r="0" b="3810"/>
+            <wp:docPr id="942312304" name="Picture 11" descr="A diagram of a computer program&#10;&#10;Description automatically generated"/>
+            <wp:cNvGraphicFramePr>
+              <a:graphicFrameLocks xmlns:a="http://schemas.openxmlformats.org/drawingml/2006/main" noChangeAspect="1"/>
+            </wp:cNvGraphicFramePr>
+            <a:graphic xmlns:a="http://schemas.openxmlformats.org/drawingml/2006/main">
+              <a:graphicData uri="http://schemas.openxmlformats.org/drawingml/2006/picture">
+                <pic:pic xmlns:pic="http://schemas.openxmlformats.org/drawingml/2006/picture">
+                  <pic:nvPicPr>
+                    <pic:cNvPr id="942312304" name="Picture 11" descr="A diagram of a computer program&#10;&#10;Description automatically generated"/>
+                    <pic:cNvPicPr/>
+                  </pic:nvPicPr>
+                  <pic:blipFill>
+                    <a:blip r:embed="rId36" cstate="print">
+                      <a:extLst>
+                        <a:ext uri="{28A0092B-C50C-407E-A947-70E740481C1C}">
+                          <a14:useLocalDpi xmlns:a14="http://schemas.microsoft.com/office/drawing/2010/main" val="0"/>
+                        </a:ext>
+                      </a:extLst>
+                    </a:blip>
+                    <a:stretch>
+                      <a:fillRect/>
+                    </a:stretch>
+                  </pic:blipFill>
+                  <pic:spPr>
+                    <a:xfrm>
+                      <a:off x="0" y="0"/>
+                      <a:ext cx="5943600" cy="2955290"/>
+                    </a:xfrm>
+                    <a:prstGeom prst="rect">
+                      <a:avLst/>
+                    </a:prstGeom>
+                  </pic:spPr>
+                </pic:pic>
+              </a:graphicData>
+            </a:graphic>
+          </wp:inline>
+        </w:drawing>
+      </w:r>
+    </w:p>
+    <w:p>
+      <w:pPr>
+        <w:pStyle w:val="Caption"/>
+        <w:rPr>
+          <w:sz w:val="24"/>
+          <w:szCs w:val="24"/>
+        </w:rPr>
+      </w:pPr>
+      <w:bookmarkStart w:id="33" w:name="_Ref166143881"/>
+      <w:r>
+        <w:rPr>
+          <w:sz w:val="24"/>
+          <w:szCs w:val="24"/>
+        </w:rPr>
+        <w:t xml:space="preserve">Figure </w:t>
+      </w:r>
+      <w:r>
+        <w:rPr>
+          <w:sz w:val="24"/>
+          <w:szCs w:val="24"/>
+        </w:rPr>
+        <w:fldChar w:fldCharType="begin"/>
+      </w:r>
+      <w:r>
+        <w:rPr>
+          <w:sz w:val="24"/>
+          <w:szCs w:val="24"/>
+        </w:rPr>
+        <w:instrText xml:space="preserve"> SEQ Figure \* ARABIC </w:instrText>
+      </w:r>
+      <w:r>
+        <w:rPr>
+          <w:sz w:val="24"/>
+          <w:szCs w:val="24"/>
+        </w:rPr>
+        <w:fldChar w:fldCharType="separate"/>
+      </w:r>
+      <w:r>
+        <w:rPr>
+          <w:noProof/>
+          <w:sz w:val="24"/>
+          <w:szCs w:val="24"/>
+        </w:rPr>
+        <w:t>19</w:t>
+      </w:r>
+      <w:r>
+        <w:rPr>
+          <w:sz w:val="24"/>
+          <w:szCs w:val="24"/>
+        </w:rPr>
+        <w:fldChar w:fldCharType="end"/>
+      </w:r>
+      <w:bookmarkEnd w:id="33"/>
+      <w:r>
+        <w:rPr>
+          <w:sz w:val="24"/>
+          <w:szCs w:val="24"/>
+        </w:rPr>
+        <w:t>: Closed-loop system for PID and PI with lead compensator.</w:t>
+      </w:r>
+    </w:p>
+    <w:p/>
+    <w:p/>
+    <w:p/>
     <w:p>
       <w:pPr>
         <w:spacing w:line="360" w:lineRule="auto"/>
@@ -12185,7 +13352,7 @@
           <w:rFonts w:ascii="Times New Roman" w:eastAsia="Times New Roman" w:hAnsi="Times New Roman" w:cs="Times New Roman"/>
         </w:rPr>
       </w:pPr>
-      <w:bookmarkStart w:id="32" w:name="_Toc166117501"/>
+      <w:bookmarkStart w:id="34" w:name="_Toc166117501"/>
       <w:r>
         <w:rPr>
           <w:rFonts w:ascii="Times New Roman" w:eastAsia="Times New Roman" w:hAnsi="Times New Roman" w:cs="Times New Roman"/>
@@ -12204,18 +13371,19 @@
         </w:rPr>
         <w:t>Input</w:t>
       </w:r>
-      <w:bookmarkEnd w:id="32"/>
-    </w:p>
-    <w:p>
-      <w:pPr>
-        <w:spacing w:line="360" w:lineRule="auto"/>
-      </w:pPr>
-    </w:p>
-    <w:p>
-      <w:pPr>
-        <w:spacing w:line="360" w:lineRule="auto"/>
-      </w:pPr>
-      <w:r>
+      <w:bookmarkEnd w:id="34"/>
+    </w:p>
+    <w:p>
+      <w:pPr>
+        <w:spacing w:line="360" w:lineRule="auto"/>
+      </w:pPr>
+    </w:p>
+    <w:p>
+      <w:pPr>
+        <w:spacing w:line="360" w:lineRule="auto"/>
+      </w:pPr>
+      <w:r>
+        <w:lastRenderedPageBreak/>
         <w:t xml:space="preserve">Let us look at a classic problem of position control using acceleration input. </w:t>
       </w:r>
       <w:r>
@@ -12488,7 +13656,7 @@
         <w:lastRenderedPageBreak/>
         <w:t xml:space="preserve">  </w:t>
       </w:r>
-      <w:bookmarkStart w:id="33" w:name="_Toc166117502"/>
+      <w:bookmarkStart w:id="35" w:name="_Toc166117502"/>
       <w:r>
         <w:rPr>
           <w:rFonts w:ascii="Times New Roman" w:eastAsia="Times New Roman" w:hAnsi="Times New Roman" w:cs="Times New Roman"/>
@@ -12497,7 +13665,7 @@
         </w:rPr>
         <w:t>Dynamic Inversion Controller</w:t>
       </w:r>
-      <w:bookmarkEnd w:id="33"/>
+      <w:bookmarkEnd w:id="35"/>
     </w:p>
     <w:p>
       <w:pPr>
@@ -12529,14 +13697,14 @@
           <w:rFonts w:ascii="Times New Roman" w:eastAsia="Times New Roman" w:hAnsi="Times New Roman" w:cs="Times New Roman"/>
         </w:rPr>
       </w:pPr>
-      <w:bookmarkStart w:id="34" w:name="_Toc166117503"/>
+      <w:bookmarkStart w:id="36" w:name="_Toc166117503"/>
       <w:r>
         <w:rPr>
           <w:rFonts w:ascii="Times New Roman" w:eastAsia="Times New Roman" w:hAnsi="Times New Roman" w:cs="Times New Roman"/>
         </w:rPr>
         <w:t>Introduction</w:t>
       </w:r>
-      <w:bookmarkEnd w:id="34"/>
+      <w:bookmarkEnd w:id="36"/>
     </w:p>
     <w:p>
       <w:pPr>
@@ -12626,14 +13794,14 @@
           <w:rFonts w:ascii="Times New Roman" w:eastAsia="Times New Roman" w:hAnsi="Times New Roman" w:cs="Times New Roman"/>
         </w:rPr>
       </w:pPr>
-      <w:bookmarkStart w:id="35" w:name="_Toc166117504"/>
+      <w:bookmarkStart w:id="37" w:name="_Toc166117504"/>
       <w:r>
         <w:rPr>
           <w:rFonts w:ascii="Times New Roman" w:eastAsia="Times New Roman" w:hAnsi="Times New Roman" w:cs="Times New Roman"/>
         </w:rPr>
         <w:t>Dynamic inversion controller design</w:t>
       </w:r>
-      <w:bookmarkEnd w:id="35"/>
+      <w:bookmarkEnd w:id="37"/>
     </w:p>
     <w:p>
       <w:pPr>
@@ -12884,7 +14052,7 @@
         <w:lastRenderedPageBreak/>
         <w:t xml:space="preserve">  </w:t>
       </w:r>
-      <w:bookmarkStart w:id="36" w:name="_Toc166117505"/>
+      <w:bookmarkStart w:id="38" w:name="_Toc166117505"/>
       <w:r>
         <w:rPr>
           <w:rFonts w:ascii="Times New Roman" w:eastAsia="Times New Roman" w:hAnsi="Times New Roman" w:cs="Times New Roman"/>
@@ -12893,7 +14061,7 @@
         </w:rPr>
         <w:t>Model Predictive Controller</w:t>
       </w:r>
-      <w:bookmarkEnd w:id="36"/>
+      <w:bookmarkEnd w:id="38"/>
     </w:p>
     <w:p>
       <w:pPr>
@@ -13327,7 +14495,7 @@
           <w:szCs w:val="52"/>
         </w:rPr>
       </w:pPr>
-      <w:bookmarkStart w:id="37" w:name="_Toc156115933"/>
+      <w:bookmarkStart w:id="39" w:name="_Toc156115933"/>
       <w:r>
         <w:rPr>
           <w:rFonts w:ascii="Times New Roman" w:eastAsia="Times New Roman" w:hAnsi="Times New Roman" w:cs="Times New Roman"/>
@@ -13337,7 +14505,7 @@
         <w:lastRenderedPageBreak/>
         <w:t xml:space="preserve">  </w:t>
       </w:r>
-      <w:bookmarkStart w:id="38" w:name="_Toc166117506"/>
+      <w:bookmarkStart w:id="40" w:name="_Toc166117506"/>
       <w:r>
         <w:rPr>
           <w:rFonts w:ascii="Times New Roman" w:eastAsia="Times New Roman" w:hAnsi="Times New Roman" w:cs="Times New Roman"/>
@@ -13346,7 +14514,7 @@
         </w:rPr>
         <w:t>F-16 Model</w:t>
       </w:r>
-      <w:bookmarkEnd w:id="37"/>
+      <w:bookmarkEnd w:id="39"/>
       <w:r>
         <w:rPr>
           <w:rFonts w:ascii="Times New Roman" w:eastAsia="Times New Roman" w:hAnsi="Times New Roman" w:cs="Times New Roman"/>
@@ -13355,7 +14523,7 @@
         </w:rPr>
         <w:t xml:space="preserve"> and Simulations</w:t>
       </w:r>
-      <w:bookmarkEnd w:id="38"/>
+      <w:bookmarkEnd w:id="40"/>
     </w:p>
     <w:p>
       <w:pPr>
@@ -13411,7 +14579,7 @@
                     </pic:cNvPicPr>
                   </pic:nvPicPr>
                   <pic:blipFill>
-                    <a:blip r:embed="rId35">
+                    <a:blip r:embed="rId37">
                       <a:extLst>
                         <a:ext uri="{28A0092B-C50C-407E-A947-70E740481C1C}">
                           <a14:useLocalDpi xmlns:a14="http://schemas.microsoft.com/office/drawing/2010/main" val="0"/>
@@ -13490,7 +14658,7 @@
           <w:sz w:val="24"/>
           <w:szCs w:val="24"/>
         </w:rPr>
-        <w:t>18</w:t>
+        <w:t>20</w:t>
       </w:r>
       <w:r>
         <w:rPr>
@@ -13543,14 +14711,14 @@
           <w:rFonts w:ascii="Times New Roman" w:hAnsi="Times New Roman" w:cs="Times New Roman"/>
         </w:rPr>
       </w:pPr>
-      <w:bookmarkStart w:id="39" w:name="_Toc166117507"/>
+      <w:bookmarkStart w:id="41" w:name="_Toc166117507"/>
       <w:r>
         <w:rPr>
           <w:rFonts w:ascii="Times New Roman" w:hAnsi="Times New Roman" w:cs="Times New Roman"/>
         </w:rPr>
         <w:t>Equations of Motion</w:t>
       </w:r>
-      <w:bookmarkEnd w:id="39"/>
+      <w:bookmarkEnd w:id="41"/>
     </w:p>
     <w:p>
       <w:pPr>
@@ -18272,7 +19440,7 @@
           <w:rFonts w:ascii="Times New Roman" w:hAnsi="Times New Roman" w:cs="Times New Roman"/>
         </w:rPr>
       </w:pPr>
-      <w:bookmarkStart w:id="40" w:name="_Toc166117508"/>
+      <w:bookmarkStart w:id="42" w:name="_Toc166117508"/>
       <w:r>
         <w:rPr>
           <w:rFonts w:ascii="Times New Roman" w:hAnsi="Times New Roman" w:cs="Times New Roman"/>
@@ -18285,7 +19453,7 @@
         </w:rPr>
         <w:t xml:space="preserve"> – Trim and Linearization</w:t>
       </w:r>
-      <w:bookmarkEnd w:id="40"/>
+      <w:bookmarkEnd w:id="42"/>
     </w:p>
     <w:p>
       <w:pPr>
@@ -19817,7 +20985,7 @@
                     <pic:cNvPicPr/>
                   </pic:nvPicPr>
                   <pic:blipFill>
-                    <a:blip r:embed="rId36"/>
+                    <a:blip r:embed="rId38"/>
                     <a:stretch>
                       <a:fillRect/>
                     </a:stretch>
@@ -19881,7 +21049,7 @@
           <w:sz w:val="24"/>
           <w:szCs w:val="24"/>
         </w:rPr>
-        <w:t>19</w:t>
+        <w:t>21</w:t>
       </w:r>
       <w:r>
         <w:rPr>
@@ -19945,7 +21113,7 @@
                           <pic:cNvPicPr/>
                         </pic:nvPicPr>
                         <pic:blipFill>
-                          <a:blip r:embed="rId37"/>
+                          <a:blip r:embed="rId39"/>
                           <a:stretch>
                             <a:fillRect/>
                           </a:stretch>
@@ -20004,7 +21172,7 @@
                           <pic:cNvPicPr/>
                         </pic:nvPicPr>
                         <pic:blipFill>
-                          <a:blip r:embed="rId38"/>
+                          <a:blip r:embed="rId40"/>
                           <a:stretch>
                             <a:fillRect/>
                           </a:stretch>
@@ -20066,7 +21234,7 @@
                           <pic:cNvPicPr/>
                         </pic:nvPicPr>
                         <pic:blipFill>
-                          <a:blip r:embed="rId39"/>
+                          <a:blip r:embed="rId41"/>
                           <a:stretch>
                             <a:fillRect/>
                           </a:stretch>
@@ -20125,7 +21293,7 @@
                           <pic:cNvPicPr/>
                         </pic:nvPicPr>
                         <pic:blipFill>
-                          <a:blip r:embed="rId40"/>
+                          <a:blip r:embed="rId42"/>
                           <a:stretch>
                             <a:fillRect/>
                           </a:stretch>
@@ -20201,7 +21369,7 @@
           <w:sz w:val="24"/>
           <w:szCs w:val="24"/>
         </w:rPr>
-        <w:t>20</w:t>
+        <w:t>22</w:t>
       </w:r>
       <w:r>
         <w:rPr>
@@ -20242,7 +21410,7 @@
                     <pic:cNvPicPr/>
                   </pic:nvPicPr>
                   <pic:blipFill>
-                    <a:blip r:embed="rId41"/>
+                    <a:blip r:embed="rId43"/>
                     <a:stretch>
                       <a:fillRect/>
                     </a:stretch>
@@ -20272,7 +21440,7 @@
           <w:szCs w:val="24"/>
         </w:rPr>
       </w:pPr>
-      <w:bookmarkStart w:id="41" w:name="_Ref156885581"/>
+      <w:bookmarkStart w:id="43" w:name="_Ref156885581"/>
       <w:r>
         <w:rPr>
           <w:sz w:val="24"/>
@@ -20307,7 +21475,7 @@
           <w:sz w:val="24"/>
           <w:szCs w:val="24"/>
         </w:rPr>
-        <w:t>21</w:t>
+        <w:t>23</w:t>
       </w:r>
       <w:r>
         <w:rPr>
@@ -20316,7 +21484,7 @@
         </w:rPr>
         <w:fldChar w:fldCharType="end"/>
       </w:r>
-      <w:bookmarkEnd w:id="41"/>
+      <w:bookmarkEnd w:id="43"/>
       <w:r>
         <w:rPr>
           <w:sz w:val="24"/>
@@ -20415,7 +21583,7 @@
                     <pic:cNvPicPr/>
                   </pic:nvPicPr>
                   <pic:blipFill>
-                    <a:blip r:embed="rId42"/>
+                    <a:blip r:embed="rId44"/>
                     <a:stretch>
                       <a:fillRect/>
                     </a:stretch>
@@ -20467,7 +21635,7 @@
                     <pic:cNvPicPr/>
                   </pic:nvPicPr>
                   <pic:blipFill>
-                    <a:blip r:embed="rId43"/>
+                    <a:blip r:embed="rId45"/>
                     <a:stretch>
                       <a:fillRect/>
                     </a:stretch>
@@ -20763,7 +21931,7 @@
                     <pic:cNvPicPr/>
                   </pic:nvPicPr>
                   <pic:blipFill>
-                    <a:blip r:embed="rId44"/>
+                    <a:blip r:embed="rId46"/>
                     <a:stretch>
                       <a:fillRect/>
                     </a:stretch>
@@ -20820,7 +21988,7 @@
                     <pic:cNvPicPr/>
                   </pic:nvPicPr>
                   <pic:blipFill>
-                    <a:blip r:embed="rId45"/>
+                    <a:blip r:embed="rId47"/>
                     <a:stretch>
                       <a:fillRect/>
                     </a:stretch>
@@ -21623,367 +22791,6 @@
                     <pic:cNvPicPr/>
                   </pic:nvPicPr>
                   <pic:blipFill>
-                    <a:blip r:embed="rId46"/>
-                    <a:stretch>
-                      <a:fillRect/>
-                    </a:stretch>
-                  </pic:blipFill>
-                  <pic:spPr>
-                    <a:xfrm>
-                      <a:off x="0" y="0"/>
-                      <a:ext cx="3913632" cy="2935224"/>
-                    </a:xfrm>
-                    <a:prstGeom prst="rect">
-                      <a:avLst/>
-                    </a:prstGeom>
-                  </pic:spPr>
-                </pic:pic>
-              </a:graphicData>
-            </a:graphic>
-          </wp:inline>
-        </w:drawing>
-      </w:r>
-    </w:p>
-    <w:p>
-      <w:pPr>
-        <w:spacing w:line="360" w:lineRule="auto"/>
-        <w:jc w:val="center"/>
-        <w:rPr>
-          <w:rFonts w:eastAsiaTheme="minorEastAsia"/>
-        </w:rPr>
-      </w:pPr>
-    </w:p>
-    <w:p>
-      <w:pPr>
-        <w:pStyle w:val="Caption"/>
-        <w:spacing w:line="360" w:lineRule="auto"/>
-        <w:rPr>
-          <w:rFonts w:eastAsiaTheme="minorEastAsia"/>
-          <w:sz w:val="24"/>
-          <w:szCs w:val="24"/>
-        </w:rPr>
-      </w:pPr>
-      <w:bookmarkStart w:id="42" w:name="_Ref156894328"/>
-      <w:r>
-        <w:rPr>
-          <w:sz w:val="24"/>
-          <w:szCs w:val="24"/>
-        </w:rPr>
-        <w:t xml:space="preserve">Figure </w:t>
-      </w:r>
-      <w:r>
-        <w:rPr>
-          <w:sz w:val="24"/>
-          <w:szCs w:val="24"/>
-        </w:rPr>
-        <w:fldChar w:fldCharType="begin"/>
-      </w:r>
-      <w:r>
-        <w:rPr>
-          <w:sz w:val="24"/>
-          <w:szCs w:val="24"/>
-        </w:rPr>
-        <w:instrText xml:space="preserve"> SEQ Figure \* ARABIC </w:instrText>
-      </w:r>
-      <w:r>
-        <w:rPr>
-          <w:sz w:val="24"/>
-          <w:szCs w:val="24"/>
-        </w:rPr>
-        <w:fldChar w:fldCharType="separate"/>
-      </w:r>
-      <w:r>
-        <w:rPr>
-          <w:noProof/>
-          <w:sz w:val="24"/>
-          <w:szCs w:val="24"/>
-        </w:rPr>
-        <w:t>22</w:t>
-      </w:r>
-      <w:r>
-        <w:rPr>
-          <w:sz w:val="24"/>
-          <w:szCs w:val="24"/>
-        </w:rPr>
-        <w:fldChar w:fldCharType="end"/>
-      </w:r>
-      <w:bookmarkEnd w:id="42"/>
-      <w:r>
-        <w:rPr>
-          <w:sz w:val="24"/>
-          <w:szCs w:val="24"/>
-        </w:rPr>
-        <w:t xml:space="preserve">: V and </w:t>
-      </w:r>
-      <m:oMath>
-        <m:r>
-          <w:rPr>
-            <w:rFonts w:ascii="Cambria Math" w:hAnsi="Cambria Math"/>
-            <w:sz w:val="24"/>
-            <w:szCs w:val="24"/>
-          </w:rPr>
-          <m:t>α</m:t>
-        </m:r>
-      </m:oMath>
-      <w:r>
-        <w:rPr>
-          <w:rFonts w:eastAsiaTheme="minorEastAsia"/>
-          <w:sz w:val="24"/>
-          <w:szCs w:val="24"/>
-        </w:rPr>
-        <w:t xml:space="preserve"> for linearized model with </w:t>
-      </w:r>
-      <w:r>
-        <w:rPr>
-          <w:rFonts w:eastAsiaTheme="minorEastAsia"/>
-          <w:sz w:val="24"/>
-          <w:szCs w:val="24"/>
-        </w:rPr>
-        <w:t xml:space="preserve">10% </w:t>
-      </w:r>
-      <w:r>
-        <w:rPr>
-          <w:rFonts w:eastAsiaTheme="minorEastAsia"/>
-          <w:sz w:val="24"/>
-          <w:szCs w:val="24"/>
-        </w:rPr>
-        <w:t>step input</w:t>
-      </w:r>
-      <w:r>
-        <w:rPr>
-          <w:rFonts w:eastAsiaTheme="minorEastAsia"/>
-          <w:sz w:val="24"/>
-          <w:szCs w:val="24"/>
-        </w:rPr>
-        <w:t xml:space="preserve"> in throttle.</w:t>
-      </w:r>
-    </w:p>
-    <w:p>
-      <w:pPr>
-        <w:spacing w:line="360" w:lineRule="auto"/>
-      </w:pPr>
-    </w:p>
-    <w:p>
-      <w:pPr>
-        <w:spacing w:line="360" w:lineRule="auto"/>
-        <w:jc w:val="center"/>
-      </w:pPr>
-      <w:r>
-        <w:rPr>
-          <w:noProof/>
-        </w:rPr>
-        <w:drawing>
-          <wp:inline distT="0" distB="0" distL="0" distR="0" wp14:anchorId="2D1455EC" wp14:editId="77CCE088">
-            <wp:extent cx="3913632" cy="2935224"/>
-            <wp:effectExtent l="0" t="0" r="0" b="0"/>
-            <wp:docPr id="636769192" name="Picture 1"/>
-            <wp:cNvGraphicFramePr>
-              <a:graphicFrameLocks xmlns:a="http://schemas.openxmlformats.org/drawingml/2006/main" noChangeAspect="1"/>
-            </wp:cNvGraphicFramePr>
-            <a:graphic xmlns:a="http://schemas.openxmlformats.org/drawingml/2006/main">
-              <a:graphicData uri="http://schemas.openxmlformats.org/drawingml/2006/picture">
-                <pic:pic xmlns:pic="http://schemas.openxmlformats.org/drawingml/2006/picture">
-                  <pic:nvPicPr>
-                    <pic:cNvPr id="636769192" name=""/>
-                    <pic:cNvPicPr/>
-                  </pic:nvPicPr>
-                  <pic:blipFill>
-                    <a:blip r:embed="rId47"/>
-                    <a:stretch>
-                      <a:fillRect/>
-                    </a:stretch>
-                  </pic:blipFill>
-                  <pic:spPr>
-                    <a:xfrm>
-                      <a:off x="0" y="0"/>
-                      <a:ext cx="3913632" cy="2935224"/>
-                    </a:xfrm>
-                    <a:prstGeom prst="rect">
-                      <a:avLst/>
-                    </a:prstGeom>
-                  </pic:spPr>
-                </pic:pic>
-              </a:graphicData>
-            </a:graphic>
-          </wp:inline>
-        </w:drawing>
-      </w:r>
-    </w:p>
-    <w:p>
-      <w:pPr>
-        <w:spacing w:line="360" w:lineRule="auto"/>
-      </w:pPr>
-    </w:p>
-    <w:p>
-      <w:pPr>
-        <w:pStyle w:val="Caption"/>
-        <w:spacing w:line="360" w:lineRule="auto"/>
-        <w:rPr>
-          <w:rFonts w:eastAsiaTheme="minorEastAsia"/>
-          <w:sz w:val="24"/>
-          <w:szCs w:val="24"/>
-        </w:rPr>
-      </w:pPr>
-      <w:r>
-        <w:rPr>
-          <w:sz w:val="24"/>
-          <w:szCs w:val="24"/>
-        </w:rPr>
-        <w:t xml:space="preserve">Figure </w:t>
-      </w:r>
-      <w:r>
-        <w:rPr>
-          <w:sz w:val="24"/>
-          <w:szCs w:val="24"/>
-        </w:rPr>
-        <w:fldChar w:fldCharType="begin"/>
-      </w:r>
-      <w:r>
-        <w:rPr>
-          <w:sz w:val="24"/>
-          <w:szCs w:val="24"/>
-        </w:rPr>
-        <w:instrText xml:space="preserve"> SEQ Figure \* ARABIC </w:instrText>
-      </w:r>
-      <w:r>
-        <w:rPr>
-          <w:sz w:val="24"/>
-          <w:szCs w:val="24"/>
-        </w:rPr>
-        <w:fldChar w:fldCharType="separate"/>
-      </w:r>
-      <w:r>
-        <w:rPr>
-          <w:noProof/>
-          <w:sz w:val="24"/>
-          <w:szCs w:val="24"/>
-        </w:rPr>
-        <w:t>23</w:t>
-      </w:r>
-      <w:r>
-        <w:rPr>
-          <w:sz w:val="24"/>
-          <w:szCs w:val="24"/>
-        </w:rPr>
-        <w:fldChar w:fldCharType="end"/>
-      </w:r>
-      <w:r>
-        <w:rPr>
-          <w:sz w:val="24"/>
-          <w:szCs w:val="24"/>
-        </w:rPr>
-        <w:t xml:space="preserve">: </w:t>
-      </w:r>
-      <m:oMath>
-        <m:r>
-          <w:rPr>
-            <w:rFonts w:ascii="Cambria Math" w:hAnsi="Cambria Math"/>
-            <w:sz w:val="24"/>
-            <w:szCs w:val="24"/>
-          </w:rPr>
-          <m:t>θ</m:t>
-        </m:r>
-      </m:oMath>
-      <w:r>
-        <w:rPr>
-          <w:rFonts w:eastAsiaTheme="minorEastAsia"/>
-          <w:sz w:val="24"/>
-          <w:szCs w:val="24"/>
-        </w:rPr>
-        <w:t xml:space="preserve">, q, </w:t>
-      </w:r>
-      <w:r>
-        <w:rPr>
-          <w:rFonts w:eastAsiaTheme="minorEastAsia"/>
-          <w:sz w:val="24"/>
-          <w:szCs w:val="24"/>
-        </w:rPr>
-        <w:t xml:space="preserve">and </w:t>
-      </w:r>
-      <w:r>
-        <w:rPr>
-          <w:rFonts w:eastAsiaTheme="minorEastAsia"/>
-          <w:sz w:val="24"/>
-          <w:szCs w:val="24"/>
-        </w:rPr>
-        <w:t>pow</w:t>
-      </w:r>
-      <w:r>
-        <w:rPr>
-          <w:sz w:val="24"/>
-          <w:szCs w:val="24"/>
-        </w:rPr>
-        <w:t xml:space="preserve"> </w:t>
-      </w:r>
-      <w:r>
-        <w:rPr>
-          <w:rFonts w:eastAsiaTheme="minorEastAsia"/>
-          <w:sz w:val="24"/>
-          <w:szCs w:val="24"/>
-        </w:rPr>
-        <w:t>for linearized model with</w:t>
-      </w:r>
-      <w:r>
-        <w:rPr>
-          <w:rFonts w:eastAsiaTheme="minorEastAsia"/>
-          <w:sz w:val="24"/>
-          <w:szCs w:val="24"/>
-        </w:rPr>
-        <w:t xml:space="preserve"> 10%</w:t>
-      </w:r>
-      <w:r>
-        <w:rPr>
-          <w:rFonts w:eastAsiaTheme="minorEastAsia"/>
-          <w:sz w:val="24"/>
-          <w:szCs w:val="24"/>
-        </w:rPr>
-        <w:t xml:space="preserve"> step input</w:t>
-      </w:r>
-      <w:r>
-        <w:rPr>
-          <w:rFonts w:eastAsiaTheme="minorEastAsia"/>
-          <w:sz w:val="24"/>
-          <w:szCs w:val="24"/>
-        </w:rPr>
-        <w:t xml:space="preserve"> in throttle.</w:t>
-      </w:r>
-    </w:p>
-    <w:p>
-      <w:pPr>
-        <w:spacing w:line="360" w:lineRule="auto"/>
-      </w:pPr>
-    </w:p>
-    <w:p>
-      <w:pPr>
-        <w:spacing w:line="360" w:lineRule="auto"/>
-      </w:pPr>
-    </w:p>
-    <w:p>
-      <w:pPr>
-        <w:spacing w:line="360" w:lineRule="auto"/>
-        <w:jc w:val="center"/>
-      </w:pPr>
-      <w:r>
-        <w:rPr>
-          <w:noProof/>
-        </w:rPr>
-        <w:lastRenderedPageBreak/>
-        <w:drawing>
-          <wp:inline distT="0" distB="0" distL="0" distR="0" wp14:anchorId="15C455B3" wp14:editId="3D82E81B">
-            <wp:extent cx="3913632" cy="2935224"/>
-            <wp:effectExtent l="0" t="0" r="0" b="0"/>
-            <wp:docPr id="659311347" name="Picture 1"/>
-            <wp:cNvGraphicFramePr>
-              <a:graphicFrameLocks xmlns:a="http://schemas.openxmlformats.org/drawingml/2006/main" noChangeAspect="1"/>
-            </wp:cNvGraphicFramePr>
-            <a:graphic xmlns:a="http://schemas.openxmlformats.org/drawingml/2006/main">
-              <a:graphicData uri="http://schemas.openxmlformats.org/drawingml/2006/picture">
-                <pic:pic xmlns:pic="http://schemas.openxmlformats.org/drawingml/2006/picture">
-                  <pic:nvPicPr>
-                    <pic:cNvPr id="659311347" name=""/>
-                    <pic:cNvPicPr/>
-                  </pic:nvPicPr>
-                  <pic:blipFill>
                     <a:blip r:embed="rId48"/>
                     <a:stretch>
                       <a:fillRect/>
@@ -22009,6 +22816,9 @@
       <w:pPr>
         <w:spacing w:line="360" w:lineRule="auto"/>
         <w:jc w:val="center"/>
+        <w:rPr>
+          <w:rFonts w:eastAsiaTheme="minorEastAsia"/>
+        </w:rPr>
       </w:pPr>
     </w:p>
     <w:p>
@@ -22016,10 +22826,12 @@
         <w:pStyle w:val="Caption"/>
         <w:spacing w:line="360" w:lineRule="auto"/>
         <w:rPr>
+          <w:rFonts w:eastAsiaTheme="minorEastAsia"/>
           <w:sz w:val="24"/>
           <w:szCs w:val="24"/>
         </w:rPr>
       </w:pPr>
+      <w:bookmarkStart w:id="44" w:name="_Ref156894328"/>
       <w:r>
         <w:rPr>
           <w:sz w:val="24"/>
@@ -22063,19 +22875,13 @@
         </w:rPr>
         <w:fldChar w:fldCharType="end"/>
       </w:r>
+      <w:bookmarkEnd w:id="44"/>
       <w:r>
         <w:rPr>
           <w:sz w:val="24"/>
           <w:szCs w:val="24"/>
         </w:rPr>
-        <w:t xml:space="preserve">: </w:t>
-      </w:r>
-      <w:r>
-        <w:rPr>
-          <w:sz w:val="24"/>
-          <w:szCs w:val="24"/>
-        </w:rPr>
-        <w:t xml:space="preserve">V and </w:t>
+        <w:t xml:space="preserve">: V and </w:t>
       </w:r>
       <m:oMath>
         <m:r>
@@ -22101,7 +22907,7 @@
           <w:sz w:val="24"/>
           <w:szCs w:val="24"/>
         </w:rPr>
-        <w:t xml:space="preserve">1 deg </w:t>
+        <w:t xml:space="preserve">10% </w:t>
       </w:r>
       <w:r>
         <w:rPr>
@@ -22117,7 +22923,7 @@
           <w:sz w:val="24"/>
           <w:szCs w:val="24"/>
         </w:rPr>
-        <w:t xml:space="preserve"> in elevator..</w:t>
+        <w:t xml:space="preserve"> in throttle.</w:t>
       </w:r>
     </w:p>
     <w:p>
@@ -22135,10 +22941,10 @@
           <w:noProof/>
         </w:rPr>
         <w:drawing>
-          <wp:inline distT="0" distB="0" distL="0" distR="0" wp14:anchorId="124EA2A1" wp14:editId="11FC4523">
+          <wp:inline distT="0" distB="0" distL="0" distR="0" wp14:anchorId="2D1455EC" wp14:editId="77CCE088">
             <wp:extent cx="3913632" cy="2935224"/>
             <wp:effectExtent l="0" t="0" r="0" b="0"/>
-            <wp:docPr id="26130776" name="Picture 1"/>
+            <wp:docPr id="636769192" name="Picture 1"/>
             <wp:cNvGraphicFramePr>
               <a:graphicFrameLocks xmlns:a="http://schemas.openxmlformats.org/drawingml/2006/main" noChangeAspect="1"/>
             </wp:cNvGraphicFramePr>
@@ -22146,7 +22952,7 @@
               <a:graphicData uri="http://schemas.openxmlformats.org/drawingml/2006/picture">
                 <pic:pic xmlns:pic="http://schemas.openxmlformats.org/drawingml/2006/picture">
                   <pic:nvPicPr>
-                    <pic:cNvPr id="26130776" name=""/>
+                    <pic:cNvPr id="636769192" name=""/>
                     <pic:cNvPicPr/>
                   </pic:nvPicPr>
                   <pic:blipFill>
@@ -22174,7 +22980,6 @@
     <w:p>
       <w:pPr>
         <w:spacing w:line="360" w:lineRule="auto"/>
-        <w:jc w:val="center"/>
       </w:pPr>
     </w:p>
     <w:p>
@@ -22253,14 +23058,7 @@
           <w:sz w:val="24"/>
           <w:szCs w:val="24"/>
         </w:rPr>
-        <w:t>, q, and pow</w:t>
-      </w:r>
-      <w:r>
-        <w:rPr>
-          <w:sz w:val="24"/>
-          <w:szCs w:val="24"/>
-        </w:rPr>
-        <w:t xml:space="preserve"> </w:t>
+        <w:t xml:space="preserve">, q, </w:t>
       </w:r>
       <w:r>
         <w:rPr>
@@ -22268,7 +23066,7 @@
           <w:sz w:val="24"/>
           <w:szCs w:val="24"/>
         </w:rPr>
-        <w:t xml:space="preserve">for linearized model with </w:t>
+        <w:t xml:space="preserve">and </w:t>
       </w:r>
       <w:r>
         <w:rPr>
@@ -22276,7 +23074,14 @@
           <w:sz w:val="24"/>
           <w:szCs w:val="24"/>
         </w:rPr>
-        <w:t>1 deg step</w:t>
+        <w:t>pow</w:t>
+      </w:r>
+      <w:r>
+        <w:rPr>
+          <w:sz w:val="24"/>
+          <w:szCs w:val="24"/>
+        </w:rPr>
+        <w:t xml:space="preserve"> </w:t>
       </w:r>
       <w:r>
         <w:rPr>
@@ -22284,7 +23089,7 @@
           <w:sz w:val="24"/>
           <w:szCs w:val="24"/>
         </w:rPr>
-        <w:t xml:space="preserve"> input</w:t>
+        <w:t>for linearized model with</w:t>
       </w:r>
       <w:r>
         <w:rPr>
@@ -22292,19 +23097,33 @@
           <w:sz w:val="24"/>
           <w:szCs w:val="24"/>
         </w:rPr>
-        <w:t xml:space="preserve"> in elevator.</w:t>
-      </w:r>
-    </w:p>
-    <w:p>
-      <w:pPr>
-        <w:spacing w:line="360" w:lineRule="auto"/>
-        <w:jc w:val="center"/>
-      </w:pPr>
-    </w:p>
-    <w:p>
-      <w:pPr>
-        <w:spacing w:line="360" w:lineRule="auto"/>
-        <w:jc w:val="center"/>
+        <w:t xml:space="preserve"> 10%</w:t>
+      </w:r>
+      <w:r>
+        <w:rPr>
+          <w:rFonts w:eastAsiaTheme="minorEastAsia"/>
+          <w:sz w:val="24"/>
+          <w:szCs w:val="24"/>
+        </w:rPr>
+        <w:t xml:space="preserve"> step input</w:t>
+      </w:r>
+      <w:r>
+        <w:rPr>
+          <w:rFonts w:eastAsiaTheme="minorEastAsia"/>
+          <w:sz w:val="24"/>
+          <w:szCs w:val="24"/>
+        </w:rPr>
+        <w:t xml:space="preserve"> in throttle.</w:t>
+      </w:r>
+    </w:p>
+    <w:p>
+      <w:pPr>
+        <w:spacing w:line="360" w:lineRule="auto"/>
+      </w:pPr>
+    </w:p>
+    <w:p>
+      <w:pPr>
+        <w:spacing w:line="360" w:lineRule="auto"/>
       </w:pPr>
     </w:p>
     <w:p>
@@ -22318,10 +23137,10 @@
         </w:rPr>
         <w:lastRenderedPageBreak/>
         <w:drawing>
-          <wp:inline distT="0" distB="0" distL="0" distR="0" wp14:anchorId="1EFC20C3" wp14:editId="3FB25F63">
+          <wp:inline distT="0" distB="0" distL="0" distR="0" wp14:anchorId="15C455B3" wp14:editId="3D82E81B">
             <wp:extent cx="3913632" cy="2935224"/>
             <wp:effectExtent l="0" t="0" r="0" b="0"/>
-            <wp:docPr id="1301489036" name="Picture 1"/>
+            <wp:docPr id="659311347" name="Picture 1"/>
             <wp:cNvGraphicFramePr>
               <a:graphicFrameLocks xmlns:a="http://schemas.openxmlformats.org/drawingml/2006/main" noChangeAspect="1"/>
             </wp:cNvGraphicFramePr>
@@ -22329,7 +23148,7 @@
               <a:graphicData uri="http://schemas.openxmlformats.org/drawingml/2006/picture">
                 <pic:pic xmlns:pic="http://schemas.openxmlformats.org/drawingml/2006/picture">
                   <pic:nvPicPr>
-                    <pic:cNvPr id="1301489036" name=""/>
+                    <pic:cNvPr id="659311347" name=""/>
                     <pic:cNvPicPr/>
                   </pic:nvPicPr>
                   <pic:blipFill>
@@ -22365,7 +23184,6 @@
         <w:pStyle w:val="Caption"/>
         <w:spacing w:line="360" w:lineRule="auto"/>
         <w:rPr>
-          <w:rFonts w:eastAsiaTheme="minorEastAsia"/>
           <w:sz w:val="24"/>
           <w:szCs w:val="24"/>
         </w:rPr>
@@ -22419,6 +23237,13 @@
           <w:szCs w:val="24"/>
         </w:rPr>
         <w:t xml:space="preserve">: </w:t>
+      </w:r>
+      <w:r>
+        <w:rPr>
+          <w:sz w:val="24"/>
+          <w:szCs w:val="24"/>
+        </w:rPr>
+        <w:t xml:space="preserve">V and </w:t>
       </w:r>
       <m:oMath>
         <m:r>
@@ -22427,24 +23252,7 @@
             <w:sz w:val="24"/>
             <w:szCs w:val="24"/>
           </w:rPr>
-          <m:t>β</m:t>
-        </m:r>
-      </m:oMath>
-      <w:r>
-        <w:rPr>
-          <w:sz w:val="24"/>
-          <w:szCs w:val="24"/>
-        </w:rPr>
-        <w:t xml:space="preserve"> and </w:t>
-      </w:r>
-      <m:oMath>
-        <m:r>
-          <w:rPr>
-            <w:rFonts w:ascii="Cambria Math" w:hAnsi="Cambria Math"/>
-            <w:sz w:val="24"/>
-            <w:szCs w:val="24"/>
-          </w:rPr>
-          <m:t>ϕ</m:t>
+          <m:t>α</m:t>
         </m:r>
       </m:oMath>
       <w:r>
@@ -22477,8 +23285,13 @@
           <w:sz w:val="24"/>
           <w:szCs w:val="24"/>
         </w:rPr>
-        <w:t xml:space="preserve"> in aileron..</w:t>
-      </w:r>
+        <w:t xml:space="preserve"> in elevator..</w:t>
+      </w:r>
+    </w:p>
+    <w:p>
+      <w:pPr>
+        <w:spacing w:line="360" w:lineRule="auto"/>
+      </w:pPr>
     </w:p>
     <w:p>
       <w:pPr>
@@ -22490,10 +23303,10 @@
           <w:noProof/>
         </w:rPr>
         <w:drawing>
-          <wp:inline distT="0" distB="0" distL="0" distR="0" wp14:anchorId="1C31990A" wp14:editId="65F4CE2D">
+          <wp:inline distT="0" distB="0" distL="0" distR="0" wp14:anchorId="124EA2A1" wp14:editId="11FC4523">
             <wp:extent cx="3913632" cy="2935224"/>
             <wp:effectExtent l="0" t="0" r="0" b="0"/>
-            <wp:docPr id="1439887265" name="Picture 1"/>
+            <wp:docPr id="26130776" name="Picture 1"/>
             <wp:cNvGraphicFramePr>
               <a:graphicFrameLocks xmlns:a="http://schemas.openxmlformats.org/drawingml/2006/main" noChangeAspect="1"/>
             </wp:cNvGraphicFramePr>
@@ -22501,7 +23314,7 @@
               <a:graphicData uri="http://schemas.openxmlformats.org/drawingml/2006/picture">
                 <pic:pic xmlns:pic="http://schemas.openxmlformats.org/drawingml/2006/picture">
                   <pic:nvPicPr>
-                    <pic:cNvPr id="1439887265" name=""/>
+                    <pic:cNvPr id="26130776" name=""/>
                     <pic:cNvPicPr/>
                   </pic:nvPicPr>
                   <pic:blipFill>
@@ -22528,6 +23341,12 @@
     </w:p>
     <w:p>
       <w:pPr>
+        <w:spacing w:line="360" w:lineRule="auto"/>
+        <w:jc w:val="center"/>
+      </w:pPr>
+    </w:p>
+    <w:p>
+      <w:pPr>
         <w:pStyle w:val="Caption"/>
         <w:spacing w:line="360" w:lineRule="auto"/>
         <w:rPr>
@@ -22593,23 +23412,23 @@
             <w:sz w:val="24"/>
             <w:szCs w:val="24"/>
           </w:rPr>
-          <m:t>ψ</m:t>
+          <m:t>θ</m:t>
         </m:r>
       </m:oMath>
-      <w:r>
-        <w:rPr>
-          <w:sz w:val="24"/>
-          <w:szCs w:val="24"/>
-        </w:rPr>
-        <w:t xml:space="preserve">, p and r </w:t>
-      </w:r>
       <w:r>
         <w:rPr>
           <w:rFonts w:eastAsiaTheme="minorEastAsia"/>
           <w:sz w:val="24"/>
           <w:szCs w:val="24"/>
         </w:rPr>
-        <w:t xml:space="preserve"> for linearized model with </w:t>
+        <w:t>, q, and pow</w:t>
+      </w:r>
+      <w:r>
+        <w:rPr>
+          <w:sz w:val="24"/>
+          <w:szCs w:val="24"/>
+        </w:rPr>
+        <w:t xml:space="preserve"> </w:t>
       </w:r>
       <w:r>
         <w:rPr>
@@ -22617,7 +23436,7 @@
           <w:sz w:val="24"/>
           <w:szCs w:val="24"/>
         </w:rPr>
-        <w:t xml:space="preserve">1 deg </w:t>
+        <w:t xml:space="preserve">for linearized model with </w:t>
       </w:r>
       <w:r>
         <w:rPr>
@@ -22625,7 +23444,7 @@
           <w:sz w:val="24"/>
           <w:szCs w:val="24"/>
         </w:rPr>
-        <w:t>step input</w:t>
+        <w:t>1 deg step</w:t>
       </w:r>
       <w:r>
         <w:rPr>
@@ -22633,8 +23452,28 @@
           <w:sz w:val="24"/>
           <w:szCs w:val="24"/>
         </w:rPr>
-        <w:t xml:space="preserve"> in aileron..</w:t>
-      </w:r>
+        <w:t xml:space="preserve"> input</w:t>
+      </w:r>
+      <w:r>
+        <w:rPr>
+          <w:rFonts w:eastAsiaTheme="minorEastAsia"/>
+          <w:sz w:val="24"/>
+          <w:szCs w:val="24"/>
+        </w:rPr>
+        <w:t xml:space="preserve"> in elevator.</w:t>
+      </w:r>
+    </w:p>
+    <w:p>
+      <w:pPr>
+        <w:spacing w:line="360" w:lineRule="auto"/>
+        <w:jc w:val="center"/>
+      </w:pPr>
+    </w:p>
+    <w:p>
+      <w:pPr>
+        <w:spacing w:line="360" w:lineRule="auto"/>
+        <w:jc w:val="center"/>
+      </w:pPr>
     </w:p>
     <w:p>
       <w:pPr>
@@ -22647,10 +23486,10 @@
         </w:rPr>
         <w:lastRenderedPageBreak/>
         <w:drawing>
-          <wp:inline distT="0" distB="0" distL="0" distR="0" wp14:anchorId="4B908D32" wp14:editId="76571783">
+          <wp:inline distT="0" distB="0" distL="0" distR="0" wp14:anchorId="1EFC20C3" wp14:editId="3FB25F63">
             <wp:extent cx="3913632" cy="2935224"/>
             <wp:effectExtent l="0" t="0" r="0" b="0"/>
-            <wp:docPr id="709150907" name="Picture 1"/>
+            <wp:docPr id="1301489036" name="Picture 1"/>
             <wp:cNvGraphicFramePr>
               <a:graphicFrameLocks xmlns:a="http://schemas.openxmlformats.org/drawingml/2006/main" noChangeAspect="1"/>
             </wp:cNvGraphicFramePr>
@@ -22658,7 +23497,7 @@
               <a:graphicData uri="http://schemas.openxmlformats.org/drawingml/2006/picture">
                 <pic:pic xmlns:pic="http://schemas.openxmlformats.org/drawingml/2006/picture">
                   <pic:nvPicPr>
-                    <pic:cNvPr id="709150907" name=""/>
+                    <pic:cNvPr id="1301489036" name=""/>
                     <pic:cNvPicPr/>
                   </pic:nvPicPr>
                   <pic:blipFill>
@@ -22806,32 +23645,23 @@
           <w:sz w:val="24"/>
           <w:szCs w:val="24"/>
         </w:rPr>
-        <w:t xml:space="preserve"> in rudder.</w:t>
-      </w:r>
-    </w:p>
-    <w:p>
-      <w:pPr>
-        <w:pStyle w:val="Caption"/>
+        <w:t xml:space="preserve"> in aileron..</w:t>
+      </w:r>
+    </w:p>
+    <w:p>
+      <w:pPr>
         <w:spacing w:line="360" w:lineRule="auto"/>
         <w:jc w:val="center"/>
-        <w:rPr>
-          <w:rFonts w:eastAsiaTheme="minorEastAsia"/>
-          <w:sz w:val="24"/>
-          <w:szCs w:val="24"/>
-        </w:rPr>
-      </w:pPr>
-      <w:r>
-        <w:rPr>
-          <w:rFonts w:eastAsiaTheme="minorEastAsia"/>
+      </w:pPr>
+      <w:r>
+        <w:rPr>
           <w:noProof/>
-          <w:sz w:val="24"/>
-          <w:szCs w:val="24"/>
         </w:rPr>
         <w:drawing>
-          <wp:inline distT="0" distB="0" distL="0" distR="0" wp14:anchorId="776B4378" wp14:editId="08A69BBA">
+          <wp:inline distT="0" distB="0" distL="0" distR="0" wp14:anchorId="1C31990A" wp14:editId="65F4CE2D">
             <wp:extent cx="3913632" cy="2935224"/>
             <wp:effectExtent l="0" t="0" r="0" b="0"/>
-            <wp:docPr id="1256403022" name="Picture 1"/>
+            <wp:docPr id="1439887265" name="Picture 1"/>
             <wp:cNvGraphicFramePr>
               <a:graphicFrameLocks xmlns:a="http://schemas.openxmlformats.org/drawingml/2006/main" noChangeAspect="1"/>
             </wp:cNvGraphicFramePr>
@@ -22839,7 +23669,7 @@
               <a:graphicData uri="http://schemas.openxmlformats.org/drawingml/2006/picture">
                 <pic:pic xmlns:pic="http://schemas.openxmlformats.org/drawingml/2006/picture">
                   <pic:nvPicPr>
-                    <pic:cNvPr id="1256403022" name=""/>
+                    <pic:cNvPr id="1439887265" name=""/>
                     <pic:cNvPicPr/>
                   </pic:nvPicPr>
                   <pic:blipFill>
@@ -22863,32 +23693,17 @@
           </wp:inline>
         </w:drawing>
       </w:r>
-      <w:r>
+    </w:p>
+    <w:p>
+      <w:pPr>
+        <w:pStyle w:val="Caption"/>
+        <w:spacing w:line="360" w:lineRule="auto"/>
         <w:rPr>
           <w:rFonts w:eastAsiaTheme="minorEastAsia"/>
           <w:sz w:val="24"/>
           <w:szCs w:val="24"/>
         </w:rPr>
-        <w:t>.</w:t>
-      </w:r>
-    </w:p>
-    <w:p>
-      <w:pPr>
-        <w:spacing w:line="360" w:lineRule="auto"/>
-        <w:jc w:val="center"/>
-      </w:pPr>
-    </w:p>
-    <w:p>
-      <w:pPr>
-        <w:pStyle w:val="Caption"/>
-        <w:spacing w:line="360" w:lineRule="auto"/>
-        <w:rPr>
-          <w:rFonts w:eastAsiaTheme="minorEastAsia"/>
-          <w:sz w:val="24"/>
-          <w:szCs w:val="24"/>
-        </w:rPr>
-      </w:pPr>
-      <w:bookmarkStart w:id="43" w:name="_Ref156894333"/>
+      </w:pPr>
       <w:r>
         <w:rPr>
           <w:sz w:val="24"/>
@@ -22932,7 +23747,6 @@
         </w:rPr>
         <w:fldChar w:fldCharType="end"/>
       </w:r>
-      <w:bookmarkEnd w:id="43"/>
       <w:r>
         <w:rPr>
           <w:sz w:val="24"/>
@@ -22987,6 +23801,360 @@
           <w:sz w:val="24"/>
           <w:szCs w:val="24"/>
         </w:rPr>
+        <w:t xml:space="preserve"> in aileron..</w:t>
+      </w:r>
+    </w:p>
+    <w:p>
+      <w:pPr>
+        <w:spacing w:line="360" w:lineRule="auto"/>
+        <w:jc w:val="center"/>
+      </w:pPr>
+      <w:r>
+        <w:rPr>
+          <w:noProof/>
+        </w:rPr>
+        <w:lastRenderedPageBreak/>
+        <w:drawing>
+          <wp:inline distT="0" distB="0" distL="0" distR="0" wp14:anchorId="4B908D32" wp14:editId="76571783">
+            <wp:extent cx="3913632" cy="2935224"/>
+            <wp:effectExtent l="0" t="0" r="0" b="0"/>
+            <wp:docPr id="709150907" name="Picture 1"/>
+            <wp:cNvGraphicFramePr>
+              <a:graphicFrameLocks xmlns:a="http://schemas.openxmlformats.org/drawingml/2006/main" noChangeAspect="1"/>
+            </wp:cNvGraphicFramePr>
+            <a:graphic xmlns:a="http://schemas.openxmlformats.org/drawingml/2006/main">
+              <a:graphicData uri="http://schemas.openxmlformats.org/drawingml/2006/picture">
+                <pic:pic xmlns:pic="http://schemas.openxmlformats.org/drawingml/2006/picture">
+                  <pic:nvPicPr>
+                    <pic:cNvPr id="709150907" name=""/>
+                    <pic:cNvPicPr/>
+                  </pic:nvPicPr>
+                  <pic:blipFill>
+                    <a:blip r:embed="rId54"/>
+                    <a:stretch>
+                      <a:fillRect/>
+                    </a:stretch>
+                  </pic:blipFill>
+                  <pic:spPr>
+                    <a:xfrm>
+                      <a:off x="0" y="0"/>
+                      <a:ext cx="3913632" cy="2935224"/>
+                    </a:xfrm>
+                    <a:prstGeom prst="rect">
+                      <a:avLst/>
+                    </a:prstGeom>
+                  </pic:spPr>
+                </pic:pic>
+              </a:graphicData>
+            </a:graphic>
+          </wp:inline>
+        </w:drawing>
+      </w:r>
+    </w:p>
+    <w:p>
+      <w:pPr>
+        <w:spacing w:line="360" w:lineRule="auto"/>
+        <w:jc w:val="center"/>
+      </w:pPr>
+    </w:p>
+    <w:p>
+      <w:pPr>
+        <w:pStyle w:val="Caption"/>
+        <w:spacing w:line="360" w:lineRule="auto"/>
+        <w:rPr>
+          <w:rFonts w:eastAsiaTheme="minorEastAsia"/>
+          <w:sz w:val="24"/>
+          <w:szCs w:val="24"/>
+        </w:rPr>
+      </w:pPr>
+      <w:r>
+        <w:rPr>
+          <w:sz w:val="24"/>
+          <w:szCs w:val="24"/>
+        </w:rPr>
+        <w:t xml:space="preserve">Figure </w:t>
+      </w:r>
+      <w:r>
+        <w:rPr>
+          <w:sz w:val="24"/>
+          <w:szCs w:val="24"/>
+        </w:rPr>
+        <w:fldChar w:fldCharType="begin"/>
+      </w:r>
+      <w:r>
+        <w:rPr>
+          <w:sz w:val="24"/>
+          <w:szCs w:val="24"/>
+        </w:rPr>
+        <w:instrText xml:space="preserve"> SEQ Figure \* ARABIC </w:instrText>
+      </w:r>
+      <w:r>
+        <w:rPr>
+          <w:sz w:val="24"/>
+          <w:szCs w:val="24"/>
+        </w:rPr>
+        <w:fldChar w:fldCharType="separate"/>
+      </w:r>
+      <w:r>
+        <w:rPr>
+          <w:noProof/>
+          <w:sz w:val="24"/>
+          <w:szCs w:val="24"/>
+        </w:rPr>
+        <w:t>30</w:t>
+      </w:r>
+      <w:r>
+        <w:rPr>
+          <w:sz w:val="24"/>
+          <w:szCs w:val="24"/>
+        </w:rPr>
+        <w:fldChar w:fldCharType="end"/>
+      </w:r>
+      <w:r>
+        <w:rPr>
+          <w:sz w:val="24"/>
+          <w:szCs w:val="24"/>
+        </w:rPr>
+        <w:t xml:space="preserve">: </w:t>
+      </w:r>
+      <m:oMath>
+        <m:r>
+          <w:rPr>
+            <w:rFonts w:ascii="Cambria Math" w:hAnsi="Cambria Math"/>
+            <w:sz w:val="24"/>
+            <w:szCs w:val="24"/>
+          </w:rPr>
+          <m:t>β</m:t>
+        </m:r>
+      </m:oMath>
+      <w:r>
+        <w:rPr>
+          <w:sz w:val="24"/>
+          <w:szCs w:val="24"/>
+        </w:rPr>
+        <w:t xml:space="preserve"> and </w:t>
+      </w:r>
+      <m:oMath>
+        <m:r>
+          <w:rPr>
+            <w:rFonts w:ascii="Cambria Math" w:hAnsi="Cambria Math"/>
+            <w:sz w:val="24"/>
+            <w:szCs w:val="24"/>
+          </w:rPr>
+          <m:t>ϕ</m:t>
+        </m:r>
+      </m:oMath>
+      <w:r>
+        <w:rPr>
+          <w:rFonts w:eastAsiaTheme="minorEastAsia"/>
+          <w:sz w:val="24"/>
+          <w:szCs w:val="24"/>
+        </w:rPr>
+        <w:t xml:space="preserve"> for linearized model with </w:t>
+      </w:r>
+      <w:r>
+        <w:rPr>
+          <w:rFonts w:eastAsiaTheme="minorEastAsia"/>
+          <w:sz w:val="24"/>
+          <w:szCs w:val="24"/>
+        </w:rPr>
+        <w:t xml:space="preserve">1 deg </w:t>
+      </w:r>
+      <w:r>
+        <w:rPr>
+          <w:rFonts w:eastAsiaTheme="minorEastAsia"/>
+          <w:sz w:val="24"/>
+          <w:szCs w:val="24"/>
+        </w:rPr>
+        <w:t>step input</w:t>
+      </w:r>
+      <w:r>
+        <w:rPr>
+          <w:rFonts w:eastAsiaTheme="minorEastAsia"/>
+          <w:sz w:val="24"/>
+          <w:szCs w:val="24"/>
+        </w:rPr>
+        <w:t xml:space="preserve"> in rudder.</w:t>
+      </w:r>
+    </w:p>
+    <w:p>
+      <w:pPr>
+        <w:pStyle w:val="Caption"/>
+        <w:spacing w:line="360" w:lineRule="auto"/>
+        <w:jc w:val="center"/>
+        <w:rPr>
+          <w:rFonts w:eastAsiaTheme="minorEastAsia"/>
+          <w:sz w:val="24"/>
+          <w:szCs w:val="24"/>
+        </w:rPr>
+      </w:pPr>
+      <w:r>
+        <w:rPr>
+          <w:rFonts w:eastAsiaTheme="minorEastAsia"/>
+          <w:noProof/>
+          <w:sz w:val="24"/>
+          <w:szCs w:val="24"/>
+        </w:rPr>
+        <w:drawing>
+          <wp:inline distT="0" distB="0" distL="0" distR="0" wp14:anchorId="776B4378" wp14:editId="08A69BBA">
+            <wp:extent cx="3913632" cy="2935224"/>
+            <wp:effectExtent l="0" t="0" r="0" b="0"/>
+            <wp:docPr id="1256403022" name="Picture 1"/>
+            <wp:cNvGraphicFramePr>
+              <a:graphicFrameLocks xmlns:a="http://schemas.openxmlformats.org/drawingml/2006/main" noChangeAspect="1"/>
+            </wp:cNvGraphicFramePr>
+            <a:graphic xmlns:a="http://schemas.openxmlformats.org/drawingml/2006/main">
+              <a:graphicData uri="http://schemas.openxmlformats.org/drawingml/2006/picture">
+                <pic:pic xmlns:pic="http://schemas.openxmlformats.org/drawingml/2006/picture">
+                  <pic:nvPicPr>
+                    <pic:cNvPr id="1256403022" name=""/>
+                    <pic:cNvPicPr/>
+                  </pic:nvPicPr>
+                  <pic:blipFill>
+                    <a:blip r:embed="rId55"/>
+                    <a:stretch>
+                      <a:fillRect/>
+                    </a:stretch>
+                  </pic:blipFill>
+                  <pic:spPr>
+                    <a:xfrm>
+                      <a:off x="0" y="0"/>
+                      <a:ext cx="3913632" cy="2935224"/>
+                    </a:xfrm>
+                    <a:prstGeom prst="rect">
+                      <a:avLst/>
+                    </a:prstGeom>
+                  </pic:spPr>
+                </pic:pic>
+              </a:graphicData>
+            </a:graphic>
+          </wp:inline>
+        </w:drawing>
+      </w:r>
+      <w:r>
+        <w:rPr>
+          <w:rFonts w:eastAsiaTheme="minorEastAsia"/>
+          <w:sz w:val="24"/>
+          <w:szCs w:val="24"/>
+        </w:rPr>
+        <w:t>.</w:t>
+      </w:r>
+    </w:p>
+    <w:p>
+      <w:pPr>
+        <w:spacing w:line="360" w:lineRule="auto"/>
+        <w:jc w:val="center"/>
+      </w:pPr>
+    </w:p>
+    <w:p>
+      <w:pPr>
+        <w:pStyle w:val="Caption"/>
+        <w:spacing w:line="360" w:lineRule="auto"/>
+        <w:rPr>
+          <w:rFonts w:eastAsiaTheme="minorEastAsia"/>
+          <w:sz w:val="24"/>
+          <w:szCs w:val="24"/>
+        </w:rPr>
+      </w:pPr>
+      <w:bookmarkStart w:id="45" w:name="_Ref156894333"/>
+      <w:r>
+        <w:rPr>
+          <w:sz w:val="24"/>
+          <w:szCs w:val="24"/>
+        </w:rPr>
+        <w:t xml:space="preserve">Figure </w:t>
+      </w:r>
+      <w:r>
+        <w:rPr>
+          <w:sz w:val="24"/>
+          <w:szCs w:val="24"/>
+        </w:rPr>
+        <w:fldChar w:fldCharType="begin"/>
+      </w:r>
+      <w:r>
+        <w:rPr>
+          <w:sz w:val="24"/>
+          <w:szCs w:val="24"/>
+        </w:rPr>
+        <w:instrText xml:space="preserve"> SEQ Figure \* ARABIC </w:instrText>
+      </w:r>
+      <w:r>
+        <w:rPr>
+          <w:sz w:val="24"/>
+          <w:szCs w:val="24"/>
+        </w:rPr>
+        <w:fldChar w:fldCharType="separate"/>
+      </w:r>
+      <w:r>
+        <w:rPr>
+          <w:noProof/>
+          <w:sz w:val="24"/>
+          <w:szCs w:val="24"/>
+        </w:rPr>
+        <w:t>31</w:t>
+      </w:r>
+      <w:r>
+        <w:rPr>
+          <w:sz w:val="24"/>
+          <w:szCs w:val="24"/>
+        </w:rPr>
+        <w:fldChar w:fldCharType="end"/>
+      </w:r>
+      <w:bookmarkEnd w:id="45"/>
+      <w:r>
+        <w:rPr>
+          <w:sz w:val="24"/>
+          <w:szCs w:val="24"/>
+        </w:rPr>
+        <w:t xml:space="preserve">: </w:t>
+      </w:r>
+      <m:oMath>
+        <m:r>
+          <w:rPr>
+            <w:rFonts w:ascii="Cambria Math" w:hAnsi="Cambria Math"/>
+            <w:sz w:val="24"/>
+            <w:szCs w:val="24"/>
+          </w:rPr>
+          <m:t>ψ</m:t>
+        </m:r>
+      </m:oMath>
+      <w:r>
+        <w:rPr>
+          <w:sz w:val="24"/>
+          <w:szCs w:val="24"/>
+        </w:rPr>
+        <w:t xml:space="preserve">, p and r </w:t>
+      </w:r>
+      <w:r>
+        <w:rPr>
+          <w:rFonts w:eastAsiaTheme="minorEastAsia"/>
+          <w:sz w:val="24"/>
+          <w:szCs w:val="24"/>
+        </w:rPr>
+        <w:t xml:space="preserve"> for linearized model with </w:t>
+      </w:r>
+      <w:r>
+        <w:rPr>
+          <w:rFonts w:eastAsiaTheme="minorEastAsia"/>
+          <w:sz w:val="24"/>
+          <w:szCs w:val="24"/>
+        </w:rPr>
+        <w:t xml:space="preserve">1 deg </w:t>
+      </w:r>
+      <w:r>
+        <w:rPr>
+          <w:rFonts w:eastAsiaTheme="minorEastAsia"/>
+          <w:sz w:val="24"/>
+          <w:szCs w:val="24"/>
+        </w:rPr>
+        <w:t>step input</w:t>
+      </w:r>
+      <w:r>
+        <w:rPr>
+          <w:rFonts w:eastAsiaTheme="minorEastAsia"/>
+          <w:sz w:val="24"/>
+          <w:szCs w:val="24"/>
+        </w:rPr>
         <w:t xml:space="preserve"> in rudder..</w:t>
       </w:r>
     </w:p>
@@ -23013,7 +24181,7 @@
         </w:numPr>
         <w:spacing w:line="360" w:lineRule="auto"/>
       </w:pPr>
-      <w:bookmarkStart w:id="44" w:name="_Toc166117509"/>
+      <w:bookmarkStart w:id="46" w:name="_Toc166117509"/>
       <w:r>
         <w:lastRenderedPageBreak/>
         <w:t>Pitch Rate</w:t>
@@ -23021,7 +24189,7 @@
       <w:r>
         <w:t xml:space="preserve"> Control for Longitudinal Dynamics</w:t>
       </w:r>
-      <w:bookmarkEnd w:id="44"/>
+      <w:bookmarkEnd w:id="46"/>
     </w:p>
     <w:p>
       <w:pPr>
@@ -23640,7 +24808,7 @@
                     <pic:cNvPicPr/>
                   </pic:nvPicPr>
                   <pic:blipFill>
-                    <a:blip r:embed="rId54"/>
+                    <a:blip r:embed="rId56"/>
                     <a:stretch>
                       <a:fillRect/>
                     </a:stretch>
@@ -23708,7 +24876,7 @@
                     <pic:cNvPicPr/>
                   </pic:nvPicPr>
                   <pic:blipFill>
-                    <a:blip r:embed="rId55"/>
+                    <a:blip r:embed="rId57"/>
                     <a:stretch>
                       <a:fillRect/>
                     </a:stretch>
@@ -23763,7 +24931,7 @@
                     <pic:cNvPicPr/>
                   </pic:nvPicPr>
                   <pic:blipFill>
-                    <a:blip r:embed="rId56"/>
+                    <a:blip r:embed="rId58"/>
                     <a:stretch>
                       <a:fillRect/>
                     </a:stretch>
@@ -23802,7 +24970,7 @@
           <w:szCs w:val="24"/>
         </w:rPr>
       </w:pPr>
-      <w:bookmarkStart w:id="45" w:name="_Ref156908410"/>
+      <w:bookmarkStart w:id="47" w:name="_Ref156908410"/>
       <w:r>
         <w:rPr>
           <w:sz w:val="24"/>
@@ -23837,7 +25005,7 @@
           <w:sz w:val="24"/>
           <w:szCs w:val="24"/>
         </w:rPr>
-        <w:t>30</w:t>
+        <w:t>32</w:t>
       </w:r>
       <w:r>
         <w:rPr>
@@ -23846,7 +25014,7 @@
         </w:rPr>
         <w:fldChar w:fldCharType="end"/>
       </w:r>
-      <w:bookmarkEnd w:id="45"/>
+      <w:bookmarkEnd w:id="47"/>
       <w:r>
         <w:rPr>
           <w:sz w:val="24"/>
@@ -23934,7 +25102,7 @@
                     <pic:cNvPicPr/>
                   </pic:nvPicPr>
                   <pic:blipFill>
-                    <a:blip r:embed="rId57" cstate="print">
+                    <a:blip r:embed="rId59" cstate="print">
                       <a:extLst>
                         <a:ext uri="{28A0092B-C50C-407E-A947-70E740481C1C}">
                           <a14:useLocalDpi xmlns:a14="http://schemas.microsoft.com/office/drawing/2010/main" val="0"/>
@@ -24007,7 +25175,7 @@
                     <pic:cNvPicPr/>
                   </pic:nvPicPr>
                   <pic:blipFill>
-                    <a:blip r:embed="rId58" cstate="print">
+                    <a:blip r:embed="rId60" cstate="print">
                       <a:extLst>
                         <a:ext uri="{28A0092B-C50C-407E-A947-70E740481C1C}">
                           <a14:useLocalDpi xmlns:a14="http://schemas.microsoft.com/office/drawing/2010/main" val="0"/>
@@ -24074,7 +25242,7 @@
                     <pic:cNvPicPr/>
                   </pic:nvPicPr>
                   <pic:blipFill>
-                    <a:blip r:embed="rId59">
+                    <a:blip r:embed="rId61">
                       <a:extLst>
                         <a:ext uri="{28A0092B-C50C-407E-A947-70E740481C1C}">
                           <a14:useLocalDpi xmlns:a14="http://schemas.microsoft.com/office/drawing/2010/main" val="0"/>
@@ -24141,7 +25309,7 @@
                     <pic:cNvPicPr/>
                   </pic:nvPicPr>
                   <pic:blipFill>
-                    <a:blip r:embed="rId60">
+                    <a:blip r:embed="rId62">
                       <a:extLst>
                         <a:ext uri="{28A0092B-C50C-407E-A947-70E740481C1C}">
                           <a14:useLocalDpi xmlns:a14="http://schemas.microsoft.com/office/drawing/2010/main" val="0"/>
@@ -24204,7 +25372,7 @@
           <w:szCs w:val="24"/>
         </w:rPr>
       </w:pPr>
-      <w:bookmarkStart w:id="46" w:name="_Ref164859751"/>
+      <w:bookmarkStart w:id="48" w:name="_Ref164859751"/>
       <w:r>
         <w:rPr>
           <w:sz w:val="24"/>
@@ -24239,7 +25407,7 @@
           <w:sz w:val="24"/>
           <w:szCs w:val="24"/>
         </w:rPr>
-        <w:t>31</w:t>
+        <w:t>33</w:t>
       </w:r>
       <w:r>
         <w:rPr>
@@ -24248,7 +25416,7 @@
         </w:rPr>
         <w:fldChar w:fldCharType="end"/>
       </w:r>
-      <w:bookmarkEnd w:id="46"/>
+      <w:bookmarkEnd w:id="48"/>
       <w:r>
         <w:rPr>
           <w:sz w:val="24"/>
@@ -24334,7 +25502,7 @@
                     <pic:cNvPicPr/>
                   </pic:nvPicPr>
                   <pic:blipFill>
-                    <a:blip r:embed="rId61"/>
+                    <a:blip r:embed="rId63"/>
                     <a:stretch>
                       <a:fillRect/>
                     </a:stretch>
@@ -24364,7 +25532,7 @@
           <w:szCs w:val="24"/>
         </w:rPr>
       </w:pPr>
-      <w:bookmarkStart w:id="47" w:name="_Ref164860520"/>
+      <w:bookmarkStart w:id="49" w:name="_Ref164860520"/>
       <w:r>
         <w:rPr>
           <w:sz w:val="24"/>
@@ -24399,7 +25567,7 @@
           <w:sz w:val="24"/>
           <w:szCs w:val="24"/>
         </w:rPr>
-        <w:t>32</w:t>
+        <w:t>34</w:t>
       </w:r>
       <w:r>
         <w:rPr>
@@ -24408,7 +25576,7 @@
         </w:rPr>
         <w:fldChar w:fldCharType="end"/>
       </w:r>
-      <w:bookmarkEnd w:id="47"/>
+      <w:bookmarkEnd w:id="49"/>
       <w:r>
         <w:rPr>
           <w:sz w:val="24"/>
@@ -24481,14 +25649,14 @@
           <w:rFonts w:ascii="Times New Roman" w:hAnsi="Times New Roman" w:cs="Times New Roman"/>
         </w:rPr>
       </w:pPr>
-      <w:bookmarkStart w:id="48" w:name="_Toc166117510"/>
+      <w:bookmarkStart w:id="50" w:name="_Toc166117510"/>
       <w:r>
         <w:rPr>
           <w:rFonts w:ascii="Times New Roman" w:hAnsi="Times New Roman" w:cs="Times New Roman"/>
         </w:rPr>
         <w:t>Roll, Pitch and Yaw Rate Control</w:t>
       </w:r>
-      <w:bookmarkEnd w:id="48"/>
+      <w:bookmarkEnd w:id="50"/>
     </w:p>
     <w:p>
       <w:pPr>
@@ -26123,7 +27291,7 @@
                     <pic:cNvPicPr/>
                   </pic:nvPicPr>
                   <pic:blipFill>
-                    <a:blip r:embed="rId62" cstate="print">
+                    <a:blip r:embed="rId64" cstate="print">
                       <a:extLst>
                         <a:ext uri="{28A0092B-C50C-407E-A947-70E740481C1C}">
                           <a14:useLocalDpi xmlns:a14="http://schemas.microsoft.com/office/drawing/2010/main" val="0"/>
@@ -26190,7 +27358,7 @@
                     <pic:cNvPicPr/>
                   </pic:nvPicPr>
                   <pic:blipFill>
-                    <a:blip r:embed="rId63" cstate="print">
+                    <a:blip r:embed="rId65" cstate="print">
                       <a:extLst>
                         <a:ext uri="{28A0092B-C50C-407E-A947-70E740481C1C}">
                           <a14:useLocalDpi xmlns:a14="http://schemas.microsoft.com/office/drawing/2010/main" val="0"/>
@@ -26259,7 +27427,7 @@
                     <pic:cNvPicPr/>
                   </pic:nvPicPr>
                   <pic:blipFill>
-                    <a:blip r:embed="rId64" cstate="print">
+                    <a:blip r:embed="rId66" cstate="print">
                       <a:extLst>
                         <a:ext uri="{28A0092B-C50C-407E-A947-70E740481C1C}">
                           <a14:useLocalDpi xmlns:a14="http://schemas.microsoft.com/office/drawing/2010/main" val="0"/>
@@ -26305,7 +27473,7 @@
           <w:szCs w:val="24"/>
         </w:rPr>
       </w:pPr>
-      <w:bookmarkStart w:id="49" w:name="_Ref164915764"/>
+      <w:bookmarkStart w:id="51" w:name="_Ref164915764"/>
       <w:r>
         <w:rPr>
           <w:color w:val="000000" w:themeColor="text1"/>
@@ -26345,7 +27513,7 @@
           <w:sz w:val="24"/>
           <w:szCs w:val="24"/>
         </w:rPr>
-        <w:t>33</w:t>
+        <w:t>35</w:t>
       </w:r>
       <w:r>
         <w:rPr>
@@ -26355,7 +27523,7 @@
         </w:rPr>
         <w:fldChar w:fldCharType="end"/>
       </w:r>
-      <w:bookmarkEnd w:id="49"/>
+      <w:bookmarkEnd w:id="51"/>
       <w:r>
         <w:rPr>
           <w:color w:val="000000" w:themeColor="text1"/>
@@ -26397,7 +27565,7 @@
                     <pic:cNvPicPr/>
                   </pic:nvPicPr>
                   <pic:blipFill>
-                    <a:blip r:embed="rId65"/>
+                    <a:blip r:embed="rId67"/>
                     <a:stretch>
                       <a:fillRect/>
                     </a:stretch>
@@ -26428,7 +27596,7 @@
           <w:szCs w:val="24"/>
         </w:rPr>
       </w:pPr>
-      <w:bookmarkStart w:id="50" w:name="_Ref164916007"/>
+      <w:bookmarkStart w:id="52" w:name="_Ref164916007"/>
       <w:r>
         <w:rPr>
           <w:color w:val="000000" w:themeColor="text1"/>
@@ -26468,7 +27636,7 @@
           <w:sz w:val="24"/>
           <w:szCs w:val="24"/>
         </w:rPr>
-        <w:t>34</w:t>
+        <w:t>36</w:t>
       </w:r>
       <w:r>
         <w:rPr>
@@ -26478,7 +27646,7 @@
         </w:rPr>
         <w:fldChar w:fldCharType="end"/>
       </w:r>
-      <w:bookmarkEnd w:id="50"/>
+      <w:bookmarkEnd w:id="52"/>
       <w:r>
         <w:rPr>
           <w:color w:val="000000" w:themeColor="text1"/>
@@ -26526,7 +27694,7 @@
           <w:rFonts w:ascii="Times New Roman" w:hAnsi="Times New Roman" w:cs="Times New Roman"/>
         </w:rPr>
       </w:pPr>
-      <w:bookmarkStart w:id="51" w:name="_Toc166117511"/>
+      <w:bookmarkStart w:id="53" w:name="_Toc166117511"/>
       <w:r>
         <w:rPr>
           <w:rFonts w:ascii="Times New Roman" w:hAnsi="Times New Roman" w:cs="Times New Roman"/>
@@ -26534,7 +27702,7 @@
         <w:lastRenderedPageBreak/>
         <w:t>Appendix A</w:t>
       </w:r>
-      <w:bookmarkEnd w:id="51"/>
+      <w:bookmarkEnd w:id="53"/>
     </w:p>
     <w:p>
       <w:pPr>
@@ -27058,7 +28226,7 @@
       <w:pPr>
         <w:spacing w:line="360" w:lineRule="auto"/>
       </w:pPr>
-      <w:bookmarkStart w:id="52" w:name="_Toc156115934"/>
+      <w:bookmarkStart w:id="54" w:name="_Toc156115934"/>
     </w:p>
     <w:p>
       <w:pPr>
@@ -27756,7 +28924,7 @@
           <w:rFonts w:ascii="Times New Roman" w:hAnsi="Times New Roman" w:cs="Times New Roman"/>
         </w:rPr>
       </w:pPr>
-      <w:bookmarkStart w:id="53" w:name="_Toc166117512"/>
+      <w:bookmarkStart w:id="55" w:name="_Toc166117512"/>
       <w:r>
         <w:rPr>
           <w:rFonts w:ascii="Times New Roman" w:hAnsi="Times New Roman" w:cs="Times New Roman"/>
@@ -27770,7 +28938,7 @@
         </w:rPr>
         <w:t>B</w:t>
       </w:r>
-      <w:bookmarkEnd w:id="53"/>
+      <w:bookmarkEnd w:id="55"/>
     </w:p>
     <w:p>
       <w:pPr>
@@ -47235,7 +48403,7 @@
           <w:rFonts w:ascii="Times New Roman" w:hAnsi="Times New Roman" w:cs="Times New Roman"/>
         </w:rPr>
       </w:pPr>
-      <w:bookmarkStart w:id="54" w:name="_Toc166117513"/>
+      <w:bookmarkStart w:id="56" w:name="_Toc166117513"/>
       <w:r>
         <w:rPr>
           <w:rFonts w:ascii="Times New Roman" w:hAnsi="Times New Roman" w:cs="Times New Roman"/>
@@ -47243,8 +48411,8 @@
         <w:lastRenderedPageBreak/>
         <w:t>References</w:t>
       </w:r>
-      <w:bookmarkEnd w:id="52"/>
       <w:bookmarkEnd w:id="54"/>
+      <w:bookmarkEnd w:id="56"/>
     </w:p>
     <w:p>
       <w:pPr>

</xml_diff>